<commit_message>
Last documents update before assesing
</commit_message>
<xml_diff>
--- a/Docs/Ontwerp Document.docx
+++ b/Docs/Ontwerp Document.docx
@@ -5,7 +5,7 @@
     <w:sdt>
       <w:sdtPr>
         <w:rPr>
-          <w:rFonts w:asciiTheme="majorHAnsi" w:eastAsiaTheme="majorEastAsia" w:hAnsiTheme="majorHAnsi" w:cstheme="majorBidi"/>
+          <w:rFonts w:asciiTheme="majorHAnsi" w:eastAsiaTheme="majorEastAsia" w:hAnsiTheme="majorHAnsi" w:cstheme="majorHAnsi"/>
           <w:b/>
           <w:bCs/>
           <w:color w:val="365F91" w:themeColor="accent1" w:themeShade="BF"/>
@@ -42,7 +42,7 @@
             <w:sdt>
               <w:sdtPr>
                 <w:rPr>
-                  <w:rFonts w:asciiTheme="majorHAnsi" w:eastAsiaTheme="majorEastAsia" w:hAnsiTheme="majorHAnsi" w:cstheme="majorBidi"/>
+                  <w:rFonts w:asciiTheme="majorHAnsi" w:eastAsiaTheme="majorEastAsia" w:hAnsiTheme="majorHAnsi" w:cstheme="majorHAnsi"/>
                   <w:b/>
                   <w:bCs/>
                   <w:color w:val="365F91" w:themeColor="accent1" w:themeShade="BF"/>
@@ -52,9 +52,6 @@
                 </w:rPr>
                 <w:alias w:val="Titel"/>
                 <w:id w:val="703864190"/>
-                <w:placeholder>
-                  <w:docPart w:val="58764621D712410A99949AEDE04E1679"/>
-                </w:placeholder>
                 <w:dataBinding w:prefixMappings="xmlns:ns0='http://schemas.openxmlformats.org/package/2006/metadata/core-properties' xmlns:ns1='http://purl.org/dc/elements/1.1/'" w:xpath="/ns0:coreProperties[1]/ns1:title[1]" w:storeItemID="{6C3C8BC8-F283-45AE-878A-BAB7291924A1}"/>
                 <w:text/>
               </w:sdtPr>
@@ -72,7 +69,7 @@
                     <w:pPr>
                       <w:pStyle w:val="Geenafstand"/>
                       <w:rPr>
-                        <w:rFonts w:asciiTheme="majorHAnsi" w:eastAsiaTheme="majorEastAsia" w:hAnsiTheme="majorHAnsi" w:cstheme="majorBidi"/>
+                        <w:rFonts w:asciiTheme="majorHAnsi" w:eastAsiaTheme="majorEastAsia" w:hAnsiTheme="majorHAnsi" w:cstheme="majorHAnsi"/>
                         <w:b/>
                         <w:bCs/>
                         <w:color w:val="365F91" w:themeColor="accent1" w:themeShade="BF"/>
@@ -82,7 +79,7 @@
                     </w:pPr>
                     <w:r>
                       <w:rPr>
-                        <w:rFonts w:asciiTheme="majorHAnsi" w:eastAsiaTheme="majorEastAsia" w:hAnsiTheme="majorHAnsi" w:cstheme="majorBidi"/>
+                        <w:rFonts w:asciiTheme="majorHAnsi" w:eastAsiaTheme="majorEastAsia" w:hAnsiTheme="majorHAnsi" w:cstheme="majorHAnsi"/>
                         <w:b/>
                         <w:bCs/>
                         <w:color w:val="365F91" w:themeColor="accent1" w:themeShade="BF"/>
@@ -93,7 +90,7 @@
                     </w:r>
                     <w:r>
                       <w:rPr>
-                        <w:rFonts w:asciiTheme="majorHAnsi" w:eastAsiaTheme="majorEastAsia" w:hAnsiTheme="majorHAnsi" w:cstheme="majorBidi"/>
+                        <w:rFonts w:asciiTheme="majorHAnsi" w:eastAsiaTheme="majorEastAsia" w:hAnsiTheme="majorHAnsi" w:cstheme="majorHAnsi"/>
                         <w:b/>
                         <w:bCs/>
                         <w:color w:val="365F91" w:themeColor="accent1" w:themeShade="BF"/>
@@ -111,6 +108,7 @@
             <w:sdt>
               <w:sdtPr>
                 <w:rPr>
+                  <w:rFonts w:asciiTheme="majorHAnsi" w:hAnsiTheme="majorHAnsi" w:cstheme="majorHAnsi"/>
                   <w:color w:val="484329" w:themeColor="background2" w:themeShade="3F"/>
                   <w:sz w:val="28"/>
                   <w:szCs w:val="28"/>
@@ -129,6 +127,7 @@
                     <w:pPr>
                       <w:pStyle w:val="Geenafstand"/>
                       <w:rPr>
+                        <w:rFonts w:asciiTheme="majorHAnsi" w:hAnsiTheme="majorHAnsi" w:cstheme="majorHAnsi"/>
                         <w:color w:val="484329" w:themeColor="background2" w:themeShade="3F"/>
                         <w:sz w:val="28"/>
                         <w:szCs w:val="28"/>
@@ -136,6 +135,7 @@
                     </w:pPr>
                     <w:r>
                       <w:rPr>
+                        <w:rFonts w:asciiTheme="majorHAnsi" w:hAnsiTheme="majorHAnsi" w:cstheme="majorHAnsi"/>
                         <w:color w:val="484329" w:themeColor="background2" w:themeShade="3F"/>
                         <w:sz w:val="28"/>
                         <w:szCs w:val="28"/>
@@ -156,6 +156,7 @@
                 <w:pPr>
                   <w:pStyle w:val="Geenafstand"/>
                   <w:rPr>
+                    <w:rFonts w:asciiTheme="majorHAnsi" w:hAnsiTheme="majorHAnsi" w:cstheme="majorHAnsi"/>
                     <w:color w:val="484329" w:themeColor="background2" w:themeShade="3F"/>
                     <w:sz w:val="28"/>
                     <w:szCs w:val="28"/>
@@ -167,6 +168,9 @@
           <w:tr>
             <w:sdt>
               <w:sdtPr>
+                <w:rPr>
+                  <w:rFonts w:asciiTheme="majorHAnsi" w:hAnsiTheme="majorHAnsi" w:cstheme="majorHAnsi"/>
+                </w:rPr>
                 <w:alias w:val="Samenvatting"/>
                 <w:id w:val="703864200"/>
                 <w:dataBinding w:prefixMappings="xmlns:ns0='http://schemas.microsoft.com/office/2006/coverPageProps'" w:xpath="/ns0:CoverPageProperties[1]/ns0:Abstract[1]" w:storeItemID="{55AF091B-3C7A-41E3-B477-F2FDAA23CFDA}"/>
@@ -180,8 +184,14 @@
                   <w:p>
                     <w:pPr>
                       <w:pStyle w:val="Geenafstand"/>
+                      <w:rPr>
+                        <w:rFonts w:asciiTheme="majorHAnsi" w:hAnsiTheme="majorHAnsi" w:cstheme="majorHAnsi"/>
+                      </w:rPr>
                     </w:pPr>
                     <w:r>
+                      <w:rPr>
+                        <w:rFonts w:asciiTheme="majorHAnsi" w:hAnsiTheme="majorHAnsi" w:cstheme="majorHAnsi"/>
+                      </w:rPr>
                       <w:t xml:space="preserve"> </w:t>
                     </w:r>
                   </w:p>
@@ -197,6 +207,9 @@
               <w:p>
                 <w:pPr>
                   <w:pStyle w:val="Geenafstand"/>
+                  <w:rPr>
+                    <w:rFonts w:asciiTheme="majorHAnsi" w:hAnsiTheme="majorHAnsi" w:cstheme="majorHAnsi"/>
+                  </w:rPr>
                 </w:pPr>
               </w:p>
             </w:tc>
@@ -205,6 +218,7 @@
             <w:sdt>
               <w:sdtPr>
                 <w:rPr>
+                  <w:rFonts w:asciiTheme="majorHAnsi" w:hAnsiTheme="majorHAnsi" w:cstheme="majorHAnsi"/>
                   <w:b/>
                   <w:bCs/>
                 </w:rPr>
@@ -222,12 +236,14 @@
                     <w:pPr>
                       <w:pStyle w:val="Geenafstand"/>
                       <w:rPr>
+                        <w:rFonts w:asciiTheme="majorHAnsi" w:hAnsiTheme="majorHAnsi" w:cstheme="majorHAnsi"/>
                         <w:b/>
                         <w:bCs/>
                       </w:rPr>
                     </w:pPr>
                     <w:r>
                       <w:rPr>
+                        <w:rFonts w:asciiTheme="majorHAnsi" w:hAnsiTheme="majorHAnsi" w:cstheme="majorHAnsi"/>
                         <w:b/>
                         <w:bCs/>
                       </w:rPr>
@@ -236,6 +252,7 @@
                     <w:proofErr w:type="spellStart"/>
                     <w:r>
                       <w:rPr>
+                        <w:rFonts w:asciiTheme="majorHAnsi" w:hAnsiTheme="majorHAnsi" w:cstheme="majorHAnsi"/>
                         <w:b/>
                         <w:bCs/>
                       </w:rPr>
@@ -251,6 +268,7 @@
             <w:sdt>
               <w:sdtPr>
                 <w:rPr>
+                  <w:rFonts w:asciiTheme="majorHAnsi" w:hAnsiTheme="majorHAnsi" w:cstheme="majorHAnsi"/>
                   <w:b/>
                   <w:bCs/>
                 </w:rPr>
@@ -273,12 +291,14 @@
                     <w:pPr>
                       <w:pStyle w:val="Geenafstand"/>
                       <w:rPr>
+                        <w:rFonts w:asciiTheme="majorHAnsi" w:hAnsiTheme="majorHAnsi" w:cstheme="majorHAnsi"/>
                         <w:b/>
                         <w:bCs/>
                       </w:rPr>
                     </w:pPr>
                     <w:r>
                       <w:rPr>
+                        <w:rFonts w:asciiTheme="majorHAnsi" w:hAnsiTheme="majorHAnsi" w:cstheme="majorHAnsi"/>
                         <w:b/>
                         <w:bCs/>
                       </w:rPr>
@@ -286,6 +306,7 @@
                     </w:r>
                     <w:r>
                       <w:rPr>
+                        <w:rFonts w:asciiTheme="majorHAnsi" w:hAnsiTheme="majorHAnsi" w:cstheme="majorHAnsi"/>
                         <w:b/>
                         <w:bCs/>
                       </w:rPr>
@@ -293,6 +314,7 @@
                     </w:r>
                     <w:r>
                       <w:rPr>
+                        <w:rFonts w:asciiTheme="majorHAnsi" w:hAnsiTheme="majorHAnsi" w:cstheme="majorHAnsi"/>
                         <w:b/>
                         <w:bCs/>
                       </w:rPr>
@@ -300,6 +322,7 @@
                     </w:r>
                     <w:r>
                       <w:rPr>
+                        <w:rFonts w:asciiTheme="majorHAnsi" w:hAnsiTheme="majorHAnsi" w:cstheme="majorHAnsi"/>
                         <w:b/>
                         <w:bCs/>
                       </w:rPr>
@@ -319,6 +342,7 @@
                 <w:pPr>
                   <w:pStyle w:val="Geenafstand"/>
                   <w:rPr>
+                    <w:rFonts w:asciiTheme="majorHAnsi" w:hAnsiTheme="majorHAnsi" w:cstheme="majorHAnsi"/>
                     <w:b/>
                     <w:bCs/>
                   </w:rPr>
@@ -330,16 +354,18 @@
         <w:p>
           <w:pPr>
             <w:rPr>
+              <w:rFonts w:asciiTheme="majorHAnsi" w:hAnsiTheme="majorHAnsi" w:cstheme="majorHAnsi"/>
               <w:lang w:val="nl-NL"/>
             </w:rPr>
           </w:pPr>
           <w:r>
             <w:rPr>
+              <w:rFonts w:asciiTheme="majorHAnsi" w:hAnsiTheme="majorHAnsi" w:cstheme="majorHAnsi"/>
               <w:noProof/>
               <w:lang w:val="nl-NL" w:eastAsia="nl-NL"/>
             </w:rPr>
             <w:pict>
-              <v:group id="Group 11" o:spid="_x0000_s1026" style="position:absolute;margin-left:1336.1pt;margin-top:0;width:264.55pt;height:690.65pt;z-index:251660288;mso-position-horizontal:right;mso-position-horizontal-relative:page;mso-position-vertical:bottom;mso-position-vertical-relative:page" coordorigin="5531,1258" coordsize="5291,13813" o:gfxdata="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">
+              <v:group id="Group 11" o:spid="_x0000_s1026" style="position:absolute;margin-left:1560.65pt;margin-top:0;width:264.55pt;height:690.65pt;z-index:251660288;mso-position-horizontal:right;mso-position-horizontal-relative:page;mso-position-vertical:bottom;mso-position-vertical-relative:page" coordorigin="5531,1258" coordsize="5291,13813" o:gfxdata="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">
                 <v:shapetype id="_x0000_t32" coordsize="21600,21600" o:spt="32" o:oned="t" path="m,l21600,21600e" filled="f">
                   <v:path arrowok="t" fillok="f" o:connecttype="none"/>
                   <o:lock v:ext="edit" shapetype="t"/>
@@ -358,6 +384,7 @@
           </w:r>
           <w:r>
             <w:rPr>
+              <w:rFonts w:asciiTheme="majorHAnsi" w:hAnsiTheme="majorHAnsi" w:cstheme="majorHAnsi"/>
               <w:noProof/>
               <w:lang w:val="nl-NL" w:eastAsia="nl-NL"/>
             </w:rPr>
@@ -375,11 +402,12 @@
           </w:r>
           <w:r>
             <w:rPr>
+              <w:rFonts w:asciiTheme="majorHAnsi" w:hAnsiTheme="majorHAnsi" w:cstheme="majorHAnsi"/>
               <w:noProof/>
               <w:lang w:val="nl-NL" w:eastAsia="nl-NL"/>
             </w:rPr>
             <w:pict>
-              <v:group id="Group 17" o:spid="_x0000_s1032" style="position:absolute;margin-left:1745pt;margin-top:0;width:332.7pt;height:227.25pt;z-index:251661312;mso-position-horizontal:right;mso-position-horizontal-relative:margin;mso-position-vertical:top;mso-position-vertical-relative:page" coordorigin="4136,15" coordsize="6654,4545" o:gfxdata="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" o:allowincell="f">
+              <v:group id="Group 17" o:spid="_x0000_s1032" style="position:absolute;margin-left:2037.7pt;margin-top:0;width:332.7pt;height:227.25pt;z-index:251661312;mso-position-horizontal:right;mso-position-horizontal-relative:margin;mso-position-vertical:top;mso-position-vertical-relative:page" coordorigin="4136,15" coordsize="6654,4545" o:gfxdata="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" o:allowincell="f">
                 <v:shape id="AutoShape 18" o:spid="_x0000_s1036" type="#_x0000_t32" style="position:absolute;left:4136;top:15;width:3058;height:3855;visibility:visible" o:connectortype="straight" o:gfxdata="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" strokecolor="#a7bfde [1620]"/>
                 <v:oval id="Oval 19" o:spid="_x0000_s1035" style="position:absolute;left:6674;top:444;width:4116;height:4116;visibility:visible" o:gfxdata="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" fillcolor="#a7bfde [1620]" stroked="f"/>
                 <v:oval id="Oval 20" o:spid="_x0000_s1034" style="position:absolute;left:6773;top:1058;width:3367;height:3367;visibility:visible" o:gfxdata="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" fillcolor="#d3dfee [820]" stroked="f"/>
@@ -392,7 +420,7 @@
         <w:p>
           <w:pPr>
             <w:rPr>
-              <w:rFonts w:asciiTheme="majorHAnsi" w:eastAsiaTheme="majorEastAsia" w:hAnsiTheme="majorHAnsi" w:cstheme="majorBidi"/>
+              <w:rFonts w:asciiTheme="majorHAnsi" w:eastAsiaTheme="majorEastAsia" w:hAnsiTheme="majorHAnsi" w:cstheme="majorHAnsi"/>
               <w:sz w:val="84"/>
               <w:szCs w:val="84"/>
               <w:lang w:val="nl-NL"/>
@@ -400,7 +428,7 @@
           </w:pPr>
           <w:r>
             <w:rPr>
-              <w:rFonts w:asciiTheme="majorHAnsi" w:eastAsiaTheme="majorEastAsia" w:hAnsiTheme="majorHAnsi" w:cstheme="majorBidi"/>
+              <w:rFonts w:asciiTheme="majorHAnsi" w:eastAsiaTheme="majorEastAsia" w:hAnsiTheme="majorHAnsi" w:cstheme="majorHAnsi"/>
               <w:sz w:val="84"/>
               <w:szCs w:val="84"/>
               <w:lang w:val="nl-NL"/>
@@ -414,12 +442,14 @@
       <w:pPr>
         <w:pStyle w:val="Kop1"/>
         <w:rPr>
+          <w:rFonts w:cstheme="majorHAnsi"/>
           <w:lang w:val="nl-NL"/>
         </w:rPr>
       </w:pPr>
       <w:bookmarkStart w:id="0" w:name="_Toc454216301"/>
       <w:r>
         <w:rPr>
+          <w:rFonts w:cstheme="majorHAnsi"/>
           <w:lang w:val="nl-NL"/>
         </w:rPr>
         <w:lastRenderedPageBreak/>
@@ -447,6 +477,7 @@
           <w:p>
             <w:pPr>
               <w:rPr>
+                <w:rFonts w:asciiTheme="majorHAnsi" w:hAnsiTheme="majorHAnsi" w:cstheme="majorHAnsi"/>
                 <w:b/>
                 <w:sz w:val="24"/>
                 <w:szCs w:val="24"/>
@@ -454,6 +485,7 @@
             </w:pPr>
             <w:r>
               <w:rPr>
+                <w:rFonts w:asciiTheme="majorHAnsi" w:hAnsiTheme="majorHAnsi" w:cstheme="majorHAnsi"/>
                 <w:b/>
                 <w:sz w:val="24"/>
                 <w:szCs w:val="24"/>
@@ -469,6 +501,7 @@
           <w:p>
             <w:pPr>
               <w:rPr>
+                <w:rFonts w:asciiTheme="majorHAnsi" w:hAnsiTheme="majorHAnsi" w:cstheme="majorHAnsi"/>
                 <w:b/>
                 <w:sz w:val="24"/>
                 <w:szCs w:val="24"/>
@@ -476,6 +509,7 @@
             </w:pPr>
             <w:r>
               <w:rPr>
+                <w:rFonts w:asciiTheme="majorHAnsi" w:hAnsiTheme="majorHAnsi" w:cstheme="majorHAnsi"/>
                 <w:b/>
                 <w:sz w:val="24"/>
                 <w:szCs w:val="24"/>
@@ -491,6 +525,7 @@
           <w:p>
             <w:pPr>
               <w:rPr>
+                <w:rFonts w:asciiTheme="majorHAnsi" w:hAnsiTheme="majorHAnsi" w:cstheme="majorHAnsi"/>
                 <w:b/>
                 <w:sz w:val="24"/>
                 <w:szCs w:val="24"/>
@@ -498,6 +533,7 @@
             </w:pPr>
             <w:r>
               <w:rPr>
+                <w:rFonts w:asciiTheme="majorHAnsi" w:hAnsiTheme="majorHAnsi" w:cstheme="majorHAnsi"/>
                 <w:b/>
                 <w:sz w:val="24"/>
                 <w:szCs w:val="24"/>
@@ -513,6 +549,7 @@
           <w:p>
             <w:pPr>
               <w:rPr>
+                <w:rFonts w:asciiTheme="majorHAnsi" w:hAnsiTheme="majorHAnsi" w:cstheme="majorHAnsi"/>
                 <w:b/>
                 <w:sz w:val="24"/>
                 <w:szCs w:val="24"/>
@@ -520,6 +557,7 @@
             </w:pPr>
             <w:r>
               <w:rPr>
+                <w:rFonts w:asciiTheme="majorHAnsi" w:hAnsiTheme="majorHAnsi" w:cstheme="majorHAnsi"/>
                 <w:b/>
                 <w:sz w:val="24"/>
                 <w:szCs w:val="24"/>
@@ -535,8 +573,22 @@
             <w:tcW w:w="1384" w:type="dxa"/>
           </w:tcPr>
           <w:p>
-            <w:r>
-              <w:t>3-3-2016</w:t>
+            <w:pPr>
+              <w:rPr>
+                <w:rFonts w:asciiTheme="majorHAnsi" w:hAnsiTheme="majorHAnsi" w:cstheme="majorHAnsi"/>
+              </w:rPr>
+            </w:pPr>
+            <w:r>
+              <w:rPr>
+                <w:rFonts w:asciiTheme="majorHAnsi" w:hAnsiTheme="majorHAnsi" w:cstheme="majorHAnsi"/>
+              </w:rPr>
+              <w:t>20-6</w:t>
+            </w:r>
+            <w:r>
+              <w:rPr>
+                <w:rFonts w:asciiTheme="majorHAnsi" w:hAnsiTheme="majorHAnsi" w:cstheme="majorHAnsi"/>
+              </w:rPr>
+              <w:t>-2016</w:t>
             </w:r>
           </w:p>
         </w:tc>
@@ -545,8 +597,16 @@
             <w:tcW w:w="1132" w:type="dxa"/>
           </w:tcPr>
           <w:p>
-            <w:r>
-              <w:t>0.01</w:t>
+            <w:pPr>
+              <w:rPr>
+                <w:rFonts w:asciiTheme="majorHAnsi" w:hAnsiTheme="majorHAnsi" w:cstheme="majorHAnsi"/>
+              </w:rPr>
+            </w:pPr>
+            <w:r>
+              <w:rPr>
+                <w:rFonts w:asciiTheme="majorHAnsi" w:hAnsiTheme="majorHAnsi" w:cstheme="majorHAnsi"/>
+              </w:rPr>
+              <w:t>1.0</w:t>
             </w:r>
           </w:p>
         </w:tc>
@@ -555,8 +615,16 @@
             <w:tcW w:w="4620" w:type="dxa"/>
           </w:tcPr>
           <w:p>
+            <w:pPr>
+              <w:rPr>
+                <w:rFonts w:asciiTheme="majorHAnsi" w:hAnsiTheme="majorHAnsi" w:cstheme="majorHAnsi"/>
+              </w:rPr>
+            </w:pPr>
             <w:proofErr w:type="spellStart"/>
             <w:r>
+              <w:rPr>
+                <w:rFonts w:asciiTheme="majorHAnsi" w:hAnsiTheme="majorHAnsi" w:cstheme="majorHAnsi"/>
+              </w:rPr>
               <w:t>Template</w:t>
             </w:r>
             <w:proofErr w:type="spellEnd"/>
@@ -567,11 +635,22 @@
             <w:tcW w:w="2216" w:type="dxa"/>
           </w:tcPr>
           <w:p>
-            <w:r>
+            <w:pPr>
+              <w:rPr>
+                <w:rFonts w:asciiTheme="majorHAnsi" w:hAnsiTheme="majorHAnsi" w:cstheme="majorHAnsi"/>
+              </w:rPr>
+            </w:pPr>
+            <w:r>
+              <w:rPr>
+                <w:rFonts w:asciiTheme="majorHAnsi" w:hAnsiTheme="majorHAnsi" w:cstheme="majorHAnsi"/>
+              </w:rPr>
               <w:t xml:space="preserve">Tom </w:t>
             </w:r>
             <w:proofErr w:type="spellStart"/>
             <w:r>
+              <w:rPr>
+                <w:rFonts w:asciiTheme="majorHAnsi" w:hAnsiTheme="majorHAnsi" w:cstheme="majorHAnsi"/>
+              </w:rPr>
               <w:t>Ruijs</w:t>
             </w:r>
             <w:proofErr w:type="spellEnd"/>
@@ -583,39 +662,31 @@
           <w:tcPr>
             <w:tcW w:w="1384" w:type="dxa"/>
           </w:tcPr>
-          <w:p/>
+          <w:p>
+            <w:pPr>
+              <w:rPr>
+                <w:rFonts w:asciiTheme="majorHAnsi" w:hAnsiTheme="majorHAnsi" w:cstheme="majorHAnsi"/>
+              </w:rPr>
+            </w:pPr>
+          </w:p>
         </w:tc>
         <w:tc>
           <w:tcPr>
             <w:tcW w:w="1132" w:type="dxa"/>
           </w:tcPr>
-          <w:p/>
-        </w:tc>
-        <w:tc>
-          <w:tcPr>
-            <w:tcW w:w="4620" w:type="dxa"/>
-          </w:tcPr>
-          <w:p/>
-        </w:tc>
-        <w:tc>
-          <w:tcPr>
-            <w:tcW w:w="2216" w:type="dxa"/>
-          </w:tcPr>
-          <w:p/>
-        </w:tc>
-      </w:tr>
-      <w:tr>
-        <w:tc>
-          <w:tcPr>
-            <w:tcW w:w="1384" w:type="dxa"/>
-          </w:tcPr>
-          <w:p/>
-        </w:tc>
-        <w:tc>
-          <w:tcPr>
-            <w:tcW w:w="1132" w:type="dxa"/>
-          </w:tcPr>
-          <w:p/>
+          <w:p>
+            <w:pPr>
+              <w:rPr>
+                <w:rFonts w:asciiTheme="majorHAnsi" w:hAnsiTheme="majorHAnsi" w:cstheme="majorHAnsi"/>
+              </w:rPr>
+            </w:pPr>
+            <w:r>
+              <w:rPr>
+                <w:rFonts w:asciiTheme="majorHAnsi" w:hAnsiTheme="majorHAnsi" w:cstheme="majorHAnsi"/>
+              </w:rPr>
+              <w:t>2.0</w:t>
+            </w:r>
+          </w:p>
         </w:tc>
         <w:tc>
           <w:tcPr>
@@ -624,8 +695,7 @@
           <w:p>
             <w:pPr>
               <w:rPr>
-                <w:b/>
-                <w:bCs/>
+                <w:rFonts w:asciiTheme="majorHAnsi" w:hAnsiTheme="majorHAnsi" w:cstheme="majorHAnsi"/>
               </w:rPr>
             </w:pPr>
           </w:p>
@@ -637,70 +707,53 @@
           <w:p>
             <w:pPr>
               <w:rPr>
-                <w:b/>
-                <w:bCs/>
+                <w:rFonts w:asciiTheme="majorHAnsi" w:hAnsiTheme="majorHAnsi" w:cstheme="majorHAnsi"/>
               </w:rPr>
             </w:pPr>
+            <w:r>
+              <w:rPr>
+                <w:rFonts w:asciiTheme="majorHAnsi" w:hAnsiTheme="majorHAnsi" w:cstheme="majorHAnsi"/>
+              </w:rPr>
+              <w:t xml:space="preserve">Tom </w:t>
+            </w:r>
+            <w:proofErr w:type="spellStart"/>
+            <w:r>
+              <w:rPr>
+                <w:rFonts w:asciiTheme="majorHAnsi" w:hAnsiTheme="majorHAnsi" w:cstheme="majorHAnsi"/>
+              </w:rPr>
+              <w:t>Ruijs</w:t>
+            </w:r>
+            <w:proofErr w:type="spellEnd"/>
           </w:p>
         </w:tc>
       </w:tr>
-      <w:tr>
-        <w:tc>
-          <w:tcPr>
-            <w:tcW w:w="1384" w:type="dxa"/>
-          </w:tcPr>
-          <w:p/>
-        </w:tc>
-        <w:tc>
-          <w:tcPr>
-            <w:tcW w:w="1132" w:type="dxa"/>
-          </w:tcPr>
-          <w:p/>
-        </w:tc>
-        <w:tc>
-          <w:tcPr>
-            <w:tcW w:w="4620" w:type="dxa"/>
-          </w:tcPr>
-          <w:p/>
-        </w:tc>
-        <w:tc>
-          <w:tcPr>
-            <w:tcW w:w="2216" w:type="dxa"/>
-          </w:tcPr>
-          <w:p/>
-        </w:tc>
-      </w:tr>
-      <w:tr>
-        <w:tc>
-          <w:tcPr>
-            <w:tcW w:w="1384" w:type="dxa"/>
-          </w:tcPr>
-          <w:p/>
-        </w:tc>
-        <w:tc>
-          <w:tcPr>
-            <w:tcW w:w="1132" w:type="dxa"/>
-          </w:tcPr>
-          <w:p/>
-        </w:tc>
-        <w:tc>
-          <w:tcPr>
-            <w:tcW w:w="4620" w:type="dxa"/>
-          </w:tcPr>
-          <w:p/>
-        </w:tc>
-        <w:tc>
-          <w:tcPr>
-            <w:tcW w:w="2216" w:type="dxa"/>
-          </w:tcPr>
-          <w:p/>
-        </w:tc>
-      </w:tr>
     </w:tbl>
+    <w:p>
+      <w:pPr>
+        <w:rPr>
+          <w:rFonts w:asciiTheme="majorHAnsi" w:hAnsiTheme="majorHAnsi" w:cstheme="majorHAnsi"/>
+        </w:rPr>
+      </w:pPr>
+    </w:p>
+    <w:p>
+      <w:pPr>
+        <w:rPr>
+          <w:rFonts w:asciiTheme="majorHAnsi" w:hAnsiTheme="majorHAnsi" w:cstheme="majorHAnsi"/>
+        </w:rPr>
+      </w:pPr>
+      <w:r>
+        <w:rPr>
+          <w:rFonts w:asciiTheme="majorHAnsi" w:hAnsiTheme="majorHAnsi" w:cstheme="majorHAnsi"/>
+          <w:b/>
+          <w:bCs/>
+        </w:rPr>
+        <w:br w:type="page"/>
+      </w:r>
+    </w:p>
     <w:sdt>
       <w:sdtPr>
         <w:rPr>
-          <w:rFonts w:asciiTheme="minorHAnsi" w:eastAsiaTheme="minorHAnsi" w:hAnsiTheme="minorHAnsi" w:cstheme="minorBidi"/>
+          <w:rFonts w:eastAsiaTheme="minorHAnsi" w:cstheme="majorHAnsi"/>
           <w:b w:val="0"/>
           <w:bCs w:val="0"/>
           <w:color w:val="auto"/>
@@ -718,8 +771,14 @@
         <w:p>
           <w:pPr>
             <w:pStyle w:val="Kopvaninhoudsopgave"/>
+            <w:rPr>
+              <w:rFonts w:cstheme="majorHAnsi"/>
+            </w:rPr>
           </w:pPr>
           <w:r>
+            <w:rPr>
+              <w:rFonts w:cstheme="majorHAnsi"/>
+            </w:rPr>
             <w:t>Inhoudsopgave</w:t>
           </w:r>
         </w:p>
@@ -730,24 +789,27 @@
               <w:tab w:val="right" w:leader="dot" w:pos="9350"/>
             </w:tabs>
             <w:rPr>
-              <w:rFonts w:eastAsiaTheme="minorEastAsia"/>
+              <w:rFonts w:asciiTheme="majorHAnsi" w:eastAsiaTheme="minorEastAsia" w:hAnsiTheme="majorHAnsi" w:cstheme="majorHAnsi"/>
               <w:noProof/>
             </w:rPr>
           </w:pPr>
           <w:r>
             <w:rPr>
+              <w:rFonts w:asciiTheme="majorHAnsi" w:hAnsiTheme="majorHAnsi" w:cstheme="majorHAnsi"/>
               <w:lang w:val="nl-NL"/>
             </w:rPr>
             <w:fldChar w:fldCharType="begin"/>
           </w:r>
           <w:r>
             <w:rPr>
+              <w:rFonts w:asciiTheme="majorHAnsi" w:hAnsiTheme="majorHAnsi" w:cstheme="majorHAnsi"/>
               <w:lang w:val="nl-NL"/>
             </w:rPr>
             <w:instrText xml:space="preserve"> TOC \o "1-3" \h \z \u </w:instrText>
           </w:r>
           <w:r>
             <w:rPr>
+              <w:rFonts w:asciiTheme="majorHAnsi" w:hAnsiTheme="majorHAnsi" w:cstheme="majorHAnsi"/>
               <w:lang w:val="nl-NL"/>
             </w:rPr>
             <w:fldChar w:fldCharType="separate"/>
@@ -756,6 +818,7 @@
             <w:r>
               <w:rPr>
                 <w:rStyle w:val="Hyperlink"/>
+                <w:rFonts w:asciiTheme="majorHAnsi" w:hAnsiTheme="majorHAnsi" w:cstheme="majorHAnsi"/>
                 <w:noProof/>
                 <w:lang w:val="nl-NL"/>
               </w:rPr>
@@ -763,6 +826,7 @@
             </w:r>
             <w:r>
               <w:rPr>
+                <w:rFonts w:asciiTheme="majorHAnsi" w:hAnsiTheme="majorHAnsi" w:cstheme="majorHAnsi"/>
                 <w:noProof/>
                 <w:webHidden/>
               </w:rPr>
@@ -770,6 +834,7 @@
             </w:r>
             <w:r>
               <w:rPr>
+                <w:rFonts w:asciiTheme="majorHAnsi" w:hAnsiTheme="majorHAnsi" w:cstheme="majorHAnsi"/>
                 <w:noProof/>
                 <w:webHidden/>
               </w:rPr>
@@ -777,6 +842,7 @@
             </w:r>
             <w:r>
               <w:rPr>
+                <w:rFonts w:asciiTheme="majorHAnsi" w:hAnsiTheme="majorHAnsi" w:cstheme="majorHAnsi"/>
                 <w:noProof/>
                 <w:webHidden/>
               </w:rPr>
@@ -784,12 +850,14 @@
             </w:r>
             <w:r>
               <w:rPr>
-                <w:noProof/>
-                <w:webHidden/>
-              </w:rPr>
-            </w:r>
-            <w:r>
-              <w:rPr>
+                <w:rFonts w:asciiTheme="majorHAnsi" w:hAnsiTheme="majorHAnsi" w:cstheme="majorHAnsi"/>
+                <w:noProof/>
+                <w:webHidden/>
+              </w:rPr>
+            </w:r>
+            <w:r>
+              <w:rPr>
+                <w:rFonts w:asciiTheme="majorHAnsi" w:hAnsiTheme="majorHAnsi" w:cstheme="majorHAnsi"/>
                 <w:noProof/>
                 <w:webHidden/>
               </w:rPr>
@@ -797,6 +865,7 @@
             </w:r>
             <w:r>
               <w:rPr>
+                <w:rFonts w:asciiTheme="majorHAnsi" w:hAnsiTheme="majorHAnsi" w:cstheme="majorHAnsi"/>
                 <w:noProof/>
                 <w:webHidden/>
               </w:rPr>
@@ -804,6 +873,7 @@
             </w:r>
             <w:r>
               <w:rPr>
+                <w:rFonts w:asciiTheme="majorHAnsi" w:hAnsiTheme="majorHAnsi" w:cstheme="majorHAnsi"/>
                 <w:noProof/>
                 <w:webHidden/>
               </w:rPr>
@@ -818,7 +888,7 @@
               <w:tab w:val="right" w:leader="dot" w:pos="9350"/>
             </w:tabs>
             <w:rPr>
-              <w:rFonts w:eastAsiaTheme="minorEastAsia"/>
+              <w:rFonts w:asciiTheme="majorHAnsi" w:eastAsiaTheme="minorEastAsia" w:hAnsiTheme="majorHAnsi" w:cstheme="majorHAnsi"/>
               <w:noProof/>
             </w:rPr>
           </w:pPr>
@@ -826,6 +896,7 @@
             <w:r>
               <w:rPr>
                 <w:rStyle w:val="Hyperlink"/>
+                <w:rFonts w:asciiTheme="majorHAnsi" w:hAnsiTheme="majorHAnsi" w:cstheme="majorHAnsi"/>
                 <w:noProof/>
                 <w:lang w:val="nl-NL"/>
               </w:rPr>
@@ -833,6 +904,7 @@
             </w:r>
             <w:r>
               <w:rPr>
+                <w:rFonts w:asciiTheme="majorHAnsi" w:hAnsiTheme="majorHAnsi" w:cstheme="majorHAnsi"/>
                 <w:noProof/>
                 <w:webHidden/>
               </w:rPr>
@@ -840,6 +912,7 @@
             </w:r>
             <w:r>
               <w:rPr>
+                <w:rFonts w:asciiTheme="majorHAnsi" w:hAnsiTheme="majorHAnsi" w:cstheme="majorHAnsi"/>
                 <w:noProof/>
                 <w:webHidden/>
               </w:rPr>
@@ -847,6 +920,7 @@
             </w:r>
             <w:r>
               <w:rPr>
+                <w:rFonts w:asciiTheme="majorHAnsi" w:hAnsiTheme="majorHAnsi" w:cstheme="majorHAnsi"/>
                 <w:noProof/>
                 <w:webHidden/>
               </w:rPr>
@@ -854,12 +928,14 @@
             </w:r>
             <w:r>
               <w:rPr>
-                <w:noProof/>
-                <w:webHidden/>
-              </w:rPr>
-            </w:r>
-            <w:r>
-              <w:rPr>
+                <w:rFonts w:asciiTheme="majorHAnsi" w:hAnsiTheme="majorHAnsi" w:cstheme="majorHAnsi"/>
+                <w:noProof/>
+                <w:webHidden/>
+              </w:rPr>
+            </w:r>
+            <w:r>
+              <w:rPr>
+                <w:rFonts w:asciiTheme="majorHAnsi" w:hAnsiTheme="majorHAnsi" w:cstheme="majorHAnsi"/>
                 <w:noProof/>
                 <w:webHidden/>
               </w:rPr>
@@ -867,6 +943,7 @@
             </w:r>
             <w:r>
               <w:rPr>
+                <w:rFonts w:asciiTheme="majorHAnsi" w:hAnsiTheme="majorHAnsi" w:cstheme="majorHAnsi"/>
                 <w:noProof/>
                 <w:webHidden/>
               </w:rPr>
@@ -874,6 +951,7 @@
             </w:r>
             <w:r>
               <w:rPr>
+                <w:rFonts w:asciiTheme="majorHAnsi" w:hAnsiTheme="majorHAnsi" w:cstheme="majorHAnsi"/>
                 <w:noProof/>
                 <w:webHidden/>
               </w:rPr>
@@ -888,7 +966,7 @@
               <w:tab w:val="right" w:leader="dot" w:pos="9350"/>
             </w:tabs>
             <w:rPr>
-              <w:rFonts w:eastAsiaTheme="minorEastAsia"/>
+              <w:rFonts w:asciiTheme="majorHAnsi" w:eastAsiaTheme="minorEastAsia" w:hAnsiTheme="majorHAnsi" w:cstheme="majorHAnsi"/>
               <w:noProof/>
             </w:rPr>
           </w:pPr>
@@ -896,6 +974,7 @@
             <w:r>
               <w:rPr>
                 <w:rStyle w:val="Hyperlink"/>
+                <w:rFonts w:asciiTheme="majorHAnsi" w:hAnsiTheme="majorHAnsi" w:cstheme="majorHAnsi"/>
                 <w:noProof/>
                 <w:lang w:val="nl-NL"/>
               </w:rPr>
@@ -903,6 +982,7 @@
             </w:r>
             <w:r>
               <w:rPr>
+                <w:rFonts w:asciiTheme="majorHAnsi" w:hAnsiTheme="majorHAnsi" w:cstheme="majorHAnsi"/>
                 <w:noProof/>
                 <w:webHidden/>
               </w:rPr>
@@ -910,6 +990,7 @@
             </w:r>
             <w:r>
               <w:rPr>
+                <w:rFonts w:asciiTheme="majorHAnsi" w:hAnsiTheme="majorHAnsi" w:cstheme="majorHAnsi"/>
                 <w:noProof/>
                 <w:webHidden/>
               </w:rPr>
@@ -917,6 +998,7 @@
             </w:r>
             <w:r>
               <w:rPr>
+                <w:rFonts w:asciiTheme="majorHAnsi" w:hAnsiTheme="majorHAnsi" w:cstheme="majorHAnsi"/>
                 <w:noProof/>
                 <w:webHidden/>
               </w:rPr>
@@ -924,12 +1006,14 @@
             </w:r>
             <w:r>
               <w:rPr>
-                <w:noProof/>
-                <w:webHidden/>
-              </w:rPr>
-            </w:r>
-            <w:r>
-              <w:rPr>
+                <w:rFonts w:asciiTheme="majorHAnsi" w:hAnsiTheme="majorHAnsi" w:cstheme="majorHAnsi"/>
+                <w:noProof/>
+                <w:webHidden/>
+              </w:rPr>
+            </w:r>
+            <w:r>
+              <w:rPr>
+                <w:rFonts w:asciiTheme="majorHAnsi" w:hAnsiTheme="majorHAnsi" w:cstheme="majorHAnsi"/>
                 <w:noProof/>
                 <w:webHidden/>
               </w:rPr>
@@ -937,6 +1021,7 @@
             </w:r>
             <w:r>
               <w:rPr>
+                <w:rFonts w:asciiTheme="majorHAnsi" w:hAnsiTheme="majorHAnsi" w:cstheme="majorHAnsi"/>
                 <w:noProof/>
                 <w:webHidden/>
               </w:rPr>
@@ -944,6 +1029,7 @@
             </w:r>
             <w:r>
               <w:rPr>
+                <w:rFonts w:asciiTheme="majorHAnsi" w:hAnsiTheme="majorHAnsi" w:cstheme="majorHAnsi"/>
                 <w:noProof/>
                 <w:webHidden/>
               </w:rPr>
@@ -958,7 +1044,7 @@
               <w:tab w:val="right" w:leader="dot" w:pos="9350"/>
             </w:tabs>
             <w:rPr>
-              <w:rFonts w:eastAsiaTheme="minorEastAsia"/>
+              <w:rFonts w:asciiTheme="majorHAnsi" w:eastAsiaTheme="minorEastAsia" w:hAnsiTheme="majorHAnsi" w:cstheme="majorHAnsi"/>
               <w:noProof/>
             </w:rPr>
           </w:pPr>
@@ -966,6 +1052,7 @@
             <w:r>
               <w:rPr>
                 <w:rStyle w:val="Hyperlink"/>
+                <w:rFonts w:asciiTheme="majorHAnsi" w:hAnsiTheme="majorHAnsi" w:cstheme="majorHAnsi"/>
                 <w:noProof/>
                 <w:lang w:val="nl-NL"/>
               </w:rPr>
@@ -973,6 +1060,7 @@
             </w:r>
             <w:r>
               <w:rPr>
+                <w:rFonts w:asciiTheme="majorHAnsi" w:hAnsiTheme="majorHAnsi" w:cstheme="majorHAnsi"/>
                 <w:noProof/>
                 <w:webHidden/>
               </w:rPr>
@@ -980,6 +1068,7 @@
             </w:r>
             <w:r>
               <w:rPr>
+                <w:rFonts w:asciiTheme="majorHAnsi" w:hAnsiTheme="majorHAnsi" w:cstheme="majorHAnsi"/>
                 <w:noProof/>
                 <w:webHidden/>
               </w:rPr>
@@ -987,6 +1076,7 @@
             </w:r>
             <w:r>
               <w:rPr>
+                <w:rFonts w:asciiTheme="majorHAnsi" w:hAnsiTheme="majorHAnsi" w:cstheme="majorHAnsi"/>
                 <w:noProof/>
                 <w:webHidden/>
               </w:rPr>
@@ -994,12 +1084,14 @@
             </w:r>
             <w:r>
               <w:rPr>
-                <w:noProof/>
-                <w:webHidden/>
-              </w:rPr>
-            </w:r>
-            <w:r>
-              <w:rPr>
+                <w:rFonts w:asciiTheme="majorHAnsi" w:hAnsiTheme="majorHAnsi" w:cstheme="majorHAnsi"/>
+                <w:noProof/>
+                <w:webHidden/>
+              </w:rPr>
+            </w:r>
+            <w:r>
+              <w:rPr>
+                <w:rFonts w:asciiTheme="majorHAnsi" w:hAnsiTheme="majorHAnsi" w:cstheme="majorHAnsi"/>
                 <w:noProof/>
                 <w:webHidden/>
               </w:rPr>
@@ -1007,6 +1099,7 @@
             </w:r>
             <w:r>
               <w:rPr>
+                <w:rFonts w:asciiTheme="majorHAnsi" w:hAnsiTheme="majorHAnsi" w:cstheme="majorHAnsi"/>
                 <w:noProof/>
                 <w:webHidden/>
               </w:rPr>
@@ -1014,6 +1107,7 @@
             </w:r>
             <w:r>
               <w:rPr>
+                <w:rFonts w:asciiTheme="majorHAnsi" w:hAnsiTheme="majorHAnsi" w:cstheme="majorHAnsi"/>
                 <w:noProof/>
                 <w:webHidden/>
               </w:rPr>
@@ -1028,7 +1122,7 @@
               <w:tab w:val="right" w:leader="dot" w:pos="9350"/>
             </w:tabs>
             <w:rPr>
-              <w:rFonts w:eastAsiaTheme="minorEastAsia"/>
+              <w:rFonts w:asciiTheme="majorHAnsi" w:eastAsiaTheme="minorEastAsia" w:hAnsiTheme="majorHAnsi" w:cstheme="majorHAnsi"/>
               <w:noProof/>
             </w:rPr>
           </w:pPr>
@@ -1036,6 +1130,7 @@
             <w:r>
               <w:rPr>
                 <w:rStyle w:val="Hyperlink"/>
+                <w:rFonts w:asciiTheme="majorHAnsi" w:hAnsiTheme="majorHAnsi" w:cstheme="majorHAnsi"/>
                 <w:noProof/>
                 <w:lang w:val="nl-NL"/>
               </w:rPr>
@@ -1043,6 +1138,7 @@
             </w:r>
             <w:r>
               <w:rPr>
+                <w:rFonts w:asciiTheme="majorHAnsi" w:hAnsiTheme="majorHAnsi" w:cstheme="majorHAnsi"/>
                 <w:noProof/>
                 <w:webHidden/>
               </w:rPr>
@@ -1050,6 +1146,7 @@
             </w:r>
             <w:r>
               <w:rPr>
+                <w:rFonts w:asciiTheme="majorHAnsi" w:hAnsiTheme="majorHAnsi" w:cstheme="majorHAnsi"/>
                 <w:noProof/>
                 <w:webHidden/>
               </w:rPr>
@@ -1057,6 +1154,7 @@
             </w:r>
             <w:r>
               <w:rPr>
+                <w:rFonts w:asciiTheme="majorHAnsi" w:hAnsiTheme="majorHAnsi" w:cstheme="majorHAnsi"/>
                 <w:noProof/>
                 <w:webHidden/>
               </w:rPr>
@@ -1064,12 +1162,14 @@
             </w:r>
             <w:r>
               <w:rPr>
-                <w:noProof/>
-                <w:webHidden/>
-              </w:rPr>
-            </w:r>
-            <w:r>
-              <w:rPr>
+                <w:rFonts w:asciiTheme="majorHAnsi" w:hAnsiTheme="majorHAnsi" w:cstheme="majorHAnsi"/>
+                <w:noProof/>
+                <w:webHidden/>
+              </w:rPr>
+            </w:r>
+            <w:r>
+              <w:rPr>
+                <w:rFonts w:asciiTheme="majorHAnsi" w:hAnsiTheme="majorHAnsi" w:cstheme="majorHAnsi"/>
                 <w:noProof/>
                 <w:webHidden/>
               </w:rPr>
@@ -1077,6 +1177,7 @@
             </w:r>
             <w:r>
               <w:rPr>
+                <w:rFonts w:asciiTheme="majorHAnsi" w:hAnsiTheme="majorHAnsi" w:cstheme="majorHAnsi"/>
                 <w:noProof/>
                 <w:webHidden/>
               </w:rPr>
@@ -1084,6 +1185,7 @@
             </w:r>
             <w:r>
               <w:rPr>
+                <w:rFonts w:asciiTheme="majorHAnsi" w:hAnsiTheme="majorHAnsi" w:cstheme="majorHAnsi"/>
                 <w:noProof/>
                 <w:webHidden/>
               </w:rPr>
@@ -1098,7 +1200,7 @@
               <w:tab w:val="right" w:leader="dot" w:pos="9350"/>
             </w:tabs>
             <w:rPr>
-              <w:rFonts w:eastAsiaTheme="minorEastAsia"/>
+              <w:rFonts w:asciiTheme="majorHAnsi" w:eastAsiaTheme="minorEastAsia" w:hAnsiTheme="majorHAnsi" w:cstheme="majorHAnsi"/>
               <w:noProof/>
             </w:rPr>
           </w:pPr>
@@ -1106,6 +1208,7 @@
             <w:r>
               <w:rPr>
                 <w:rStyle w:val="Hyperlink"/>
+                <w:rFonts w:asciiTheme="majorHAnsi" w:hAnsiTheme="majorHAnsi" w:cstheme="majorHAnsi"/>
                 <w:noProof/>
                 <w:lang w:val="nl-NL"/>
               </w:rPr>
@@ -1113,6 +1216,7 @@
             </w:r>
             <w:r>
               <w:rPr>
+                <w:rFonts w:asciiTheme="majorHAnsi" w:hAnsiTheme="majorHAnsi" w:cstheme="majorHAnsi"/>
                 <w:noProof/>
                 <w:webHidden/>
               </w:rPr>
@@ -1120,6 +1224,7 @@
             </w:r>
             <w:r>
               <w:rPr>
+                <w:rFonts w:asciiTheme="majorHAnsi" w:hAnsiTheme="majorHAnsi" w:cstheme="majorHAnsi"/>
                 <w:noProof/>
                 <w:webHidden/>
               </w:rPr>
@@ -1127,6 +1232,7 @@
             </w:r>
             <w:r>
               <w:rPr>
+                <w:rFonts w:asciiTheme="majorHAnsi" w:hAnsiTheme="majorHAnsi" w:cstheme="majorHAnsi"/>
                 <w:noProof/>
                 <w:webHidden/>
               </w:rPr>
@@ -1134,12 +1240,14 @@
             </w:r>
             <w:r>
               <w:rPr>
-                <w:noProof/>
-                <w:webHidden/>
-              </w:rPr>
-            </w:r>
-            <w:r>
-              <w:rPr>
+                <w:rFonts w:asciiTheme="majorHAnsi" w:hAnsiTheme="majorHAnsi" w:cstheme="majorHAnsi"/>
+                <w:noProof/>
+                <w:webHidden/>
+              </w:rPr>
+            </w:r>
+            <w:r>
+              <w:rPr>
+                <w:rFonts w:asciiTheme="majorHAnsi" w:hAnsiTheme="majorHAnsi" w:cstheme="majorHAnsi"/>
                 <w:noProof/>
                 <w:webHidden/>
               </w:rPr>
@@ -1147,6 +1255,7 @@
             </w:r>
             <w:r>
               <w:rPr>
+                <w:rFonts w:asciiTheme="majorHAnsi" w:hAnsiTheme="majorHAnsi" w:cstheme="majorHAnsi"/>
                 <w:noProof/>
                 <w:webHidden/>
               </w:rPr>
@@ -1154,6 +1263,7 @@
             </w:r>
             <w:r>
               <w:rPr>
+                <w:rFonts w:asciiTheme="majorHAnsi" w:hAnsiTheme="majorHAnsi" w:cstheme="majorHAnsi"/>
                 <w:noProof/>
                 <w:webHidden/>
               </w:rPr>
@@ -1162,8 +1272,14 @@
           </w:hyperlink>
         </w:p>
         <w:p>
+          <w:pPr>
+            <w:rPr>
+              <w:rFonts w:asciiTheme="majorHAnsi" w:hAnsiTheme="majorHAnsi" w:cstheme="majorHAnsi"/>
+            </w:rPr>
+          </w:pPr>
           <w:r>
             <w:rPr>
+              <w:rFonts w:asciiTheme="majorHAnsi" w:hAnsiTheme="majorHAnsi" w:cstheme="majorHAnsi"/>
               <w:lang w:val="nl-NL"/>
             </w:rPr>
             <w:fldChar w:fldCharType="end"/>
@@ -1171,24 +1287,67 @@
         </w:p>
       </w:sdtContent>
     </w:sdt>
-    <w:p/>
-    <w:p/>
-    <w:p/>
-    <w:p/>
-    <w:p/>
-    <w:p/>
-    <w:p/>
-    <w:p>
-      <w:pPr>
-        <w:rPr>
-          <w:lang w:val="nl-NL"/>
-        </w:rPr>
-      </w:pPr>
-    </w:p>
-    <w:p>
-      <w:pPr>
-        <w:rPr>
-          <w:rFonts w:asciiTheme="majorHAnsi" w:eastAsiaTheme="majorEastAsia" w:hAnsiTheme="majorHAnsi" w:cstheme="majorBidi"/>
+    <w:p>
+      <w:pPr>
+        <w:rPr>
+          <w:rFonts w:asciiTheme="majorHAnsi" w:hAnsiTheme="majorHAnsi" w:cstheme="majorHAnsi"/>
+        </w:rPr>
+      </w:pPr>
+    </w:p>
+    <w:p>
+      <w:pPr>
+        <w:rPr>
+          <w:rFonts w:asciiTheme="majorHAnsi" w:hAnsiTheme="majorHAnsi" w:cstheme="majorHAnsi"/>
+        </w:rPr>
+      </w:pPr>
+    </w:p>
+    <w:p>
+      <w:pPr>
+        <w:rPr>
+          <w:rFonts w:asciiTheme="majorHAnsi" w:hAnsiTheme="majorHAnsi" w:cstheme="majorHAnsi"/>
+        </w:rPr>
+      </w:pPr>
+    </w:p>
+    <w:p>
+      <w:pPr>
+        <w:rPr>
+          <w:rFonts w:asciiTheme="majorHAnsi" w:hAnsiTheme="majorHAnsi" w:cstheme="majorHAnsi"/>
+        </w:rPr>
+      </w:pPr>
+    </w:p>
+    <w:p>
+      <w:pPr>
+        <w:rPr>
+          <w:rFonts w:asciiTheme="majorHAnsi" w:hAnsiTheme="majorHAnsi" w:cstheme="majorHAnsi"/>
+        </w:rPr>
+      </w:pPr>
+    </w:p>
+    <w:p>
+      <w:pPr>
+        <w:rPr>
+          <w:rFonts w:asciiTheme="majorHAnsi" w:hAnsiTheme="majorHAnsi" w:cstheme="majorHAnsi"/>
+        </w:rPr>
+      </w:pPr>
+    </w:p>
+    <w:p>
+      <w:pPr>
+        <w:rPr>
+          <w:rFonts w:asciiTheme="majorHAnsi" w:hAnsiTheme="majorHAnsi" w:cstheme="majorHAnsi"/>
+        </w:rPr>
+      </w:pPr>
+    </w:p>
+    <w:p>
+      <w:pPr>
+        <w:rPr>
+          <w:rFonts w:asciiTheme="majorHAnsi" w:hAnsiTheme="majorHAnsi" w:cstheme="majorHAnsi"/>
+          <w:lang w:val="nl-NL"/>
+        </w:rPr>
+      </w:pPr>
+    </w:p>
+    <w:p>
+      <w:pPr>
+        <w:rPr>
+          <w:rFonts w:asciiTheme="majorHAnsi" w:eastAsiaTheme="majorEastAsia" w:hAnsiTheme="majorHAnsi" w:cstheme="majorHAnsi"/>
           <w:b/>
           <w:bCs/>
           <w:color w:val="365F91" w:themeColor="accent1" w:themeShade="BF"/>
@@ -1200,6 +1359,7 @@
       <w:bookmarkStart w:id="1" w:name="_Toc454216302"/>
       <w:r>
         <w:rPr>
+          <w:rFonts w:asciiTheme="majorHAnsi" w:hAnsiTheme="majorHAnsi" w:cstheme="majorHAnsi"/>
           <w:lang w:val="nl-NL"/>
         </w:rPr>
         <w:br w:type="page"/>
@@ -1209,11 +1369,13 @@
       <w:pPr>
         <w:pStyle w:val="Kop1"/>
         <w:rPr>
-          <w:lang w:val="nl-NL"/>
-        </w:rPr>
-      </w:pPr>
-      <w:r>
-        <w:rPr>
+          <w:rFonts w:cstheme="majorHAnsi"/>
+          <w:lang w:val="nl-NL"/>
+        </w:rPr>
+      </w:pPr>
+      <w:r>
+        <w:rPr>
+          <w:rFonts w:cstheme="majorHAnsi"/>
           <w:lang w:val="nl-NL"/>
         </w:rPr>
         <w:lastRenderedPageBreak/>
@@ -1224,18 +1386,27 @@
     <w:p>
       <w:pPr>
         <w:pStyle w:val="Geenafstand"/>
-      </w:pPr>
-      <w:r>
+        <w:rPr>
+          <w:rFonts w:asciiTheme="majorHAnsi" w:hAnsiTheme="majorHAnsi" w:cstheme="majorHAnsi"/>
+        </w:rPr>
+      </w:pPr>
+      <w:r>
+        <w:rPr>
+          <w:rFonts w:asciiTheme="majorHAnsi" w:hAnsiTheme="majorHAnsi" w:cstheme="majorHAnsi"/>
+        </w:rPr>
         <w:t xml:space="preserve">In </w:t>
       </w:r>
       <w:r>
+        <w:rPr>
+          <w:rFonts w:asciiTheme="majorHAnsi" w:hAnsiTheme="majorHAnsi" w:cstheme="majorHAnsi"/>
+        </w:rPr>
         <w:t xml:space="preserve">dit document staan alle ontwerp beslissingen genomen binnen het project. Het document bevat schetsen en ontwerpen van hoe het hoofdprogramma gaat, door middel van diagrammen en GUI schetsen. </w:t>
       </w:r>
     </w:p>
     <w:p>
       <w:pPr>
         <w:rPr>
-          <w:rFonts w:asciiTheme="majorHAnsi" w:eastAsiaTheme="majorEastAsia" w:hAnsiTheme="majorHAnsi" w:cstheme="majorBidi"/>
+          <w:rFonts w:asciiTheme="majorHAnsi" w:eastAsiaTheme="majorEastAsia" w:hAnsiTheme="majorHAnsi" w:cstheme="majorHAnsi"/>
           <w:b/>
           <w:bCs/>
           <w:color w:val="365F91" w:themeColor="accent1" w:themeShade="BF"/>
@@ -1246,6 +1417,7 @@
       </w:pPr>
       <w:r>
         <w:rPr>
+          <w:rFonts w:asciiTheme="majorHAnsi" w:hAnsiTheme="majorHAnsi" w:cstheme="majorHAnsi"/>
           <w:lang w:val="nl-NL"/>
         </w:rPr>
         <w:br w:type="page"/>
@@ -1255,12 +1427,14 @@
       <w:pPr>
         <w:pStyle w:val="Kop1"/>
         <w:rPr>
+          <w:rFonts w:cstheme="majorHAnsi"/>
           <w:lang w:val="nl-NL"/>
         </w:rPr>
       </w:pPr>
       <w:bookmarkStart w:id="2" w:name="_Toc454216304"/>
       <w:r>
         <w:rPr>
+          <w:rFonts w:cstheme="majorHAnsi"/>
           <w:lang w:val="nl-NL"/>
         </w:rPr>
         <w:lastRenderedPageBreak/>
@@ -1271,7 +1445,7 @@
     <w:p>
       <w:pPr>
         <w:rPr>
-          <w:rFonts w:asciiTheme="majorHAnsi" w:eastAsiaTheme="majorEastAsia" w:hAnsiTheme="majorHAnsi" w:cstheme="majorBidi"/>
+          <w:rFonts w:asciiTheme="majorHAnsi" w:eastAsiaTheme="majorEastAsia" w:hAnsiTheme="majorHAnsi" w:cstheme="majorHAnsi"/>
           <w:b/>
           <w:bCs/>
           <w:color w:val="365F91" w:themeColor="accent1" w:themeShade="BF"/>
@@ -1280,11 +1454,9 @@
           <w:lang w:val="nl-NL"/>
         </w:rPr>
       </w:pPr>
-    </w:p>
-    <w:p>
-      <w:pPr>
-        <w:rPr>
-          <w:rFonts w:asciiTheme="majorHAnsi" w:eastAsiaTheme="majorEastAsia" w:hAnsiTheme="majorHAnsi" w:cstheme="majorBidi"/>
+      <w:r>
+        <w:rPr>
+          <w:rFonts w:asciiTheme="majorHAnsi" w:eastAsiaTheme="majorEastAsia" w:hAnsiTheme="majorHAnsi" w:cstheme="majorHAnsi"/>
           <w:b/>
           <w:bCs/>
           <w:color w:val="365F91" w:themeColor="accent1" w:themeShade="BF"/>
@@ -1292,6 +1464,39 @@
           <w:szCs w:val="28"/>
           <w:lang w:val="nl-NL"/>
         </w:rPr>
+        <w:pict>
+          <v:shapetype id="_x0000_t75" coordsize="21600,21600" o:spt="75" o:preferrelative="t" path="m@4@5l@4@11@9@11@9@5xe" filled="f" stroked="f">
+            <v:stroke joinstyle="miter"/>
+            <v:formulas>
+              <v:f eqn="if lineDrawn pixelLineWidth 0"/>
+              <v:f eqn="sum @0 1 0"/>
+              <v:f eqn="sum 0 0 @1"/>
+              <v:f eqn="prod @2 1 2"/>
+              <v:f eqn="prod @3 21600 pixelWidth"/>
+              <v:f eqn="prod @3 21600 pixelHeight"/>
+              <v:f eqn="sum @0 0 1"/>
+              <v:f eqn="prod @6 1 2"/>
+              <v:f eqn="prod @7 21600 pixelWidth"/>
+              <v:f eqn="sum @8 21600 0"/>
+              <v:f eqn="prod @7 21600 pixelHeight"/>
+              <v:f eqn="sum @10 21600 0"/>
+            </v:formulas>
+            <v:path o:extrusionok="f" gradientshapeok="t" o:connecttype="rect"/>
+            <o:lock v:ext="edit" aspectratio="t"/>
+          </v:shapetype>
+          <v:shape id="_x0000_i1025" type="#_x0000_t75" style="width:468pt;height:536pt">
+            <v:imagedata r:id="rId8" o:title="DBO v1"/>
+          </v:shape>
+        </w:pict>
+      </w:r>
+    </w:p>
+    <w:p>
+      <w:pPr>
+        <w:rPr>
+          <w:b/>
+          <w:sz w:val="28"/>
+          <w:lang w:val="nl-NL"/>
+        </w:rPr>
       </w:pPr>
       <w:r>
         <w:rPr>
@@ -1302,14 +1507,74 @@
     </w:p>
     <w:p>
       <w:pPr>
+        <w:pStyle w:val="Kop2"/>
+        <w:rPr>
+          <w:lang w:val="nl-NL"/>
+        </w:rPr>
+      </w:pPr>
+      <w:r>
+        <w:rPr>
+          <w:lang w:val="nl-NL"/>
+        </w:rPr>
+        <w:lastRenderedPageBreak/>
+        <w:t>Toelichting database ontwerp</w:t>
+      </w:r>
+    </w:p>
+    <w:p>
+      <w:pPr>
+        <w:rPr>
+          <w:rFonts w:eastAsiaTheme="majorEastAsia"/>
+          <w:color w:val="365F91" w:themeColor="accent1" w:themeShade="BF"/>
+          <w:szCs w:val="28"/>
+          <w:lang w:val="nl-NL"/>
+        </w:rPr>
+      </w:pPr>
+      <w:r>
+        <w:rPr>
+          <w:lang w:val="nl-NL"/>
+        </w:rPr>
+        <w:t xml:space="preserve">Zoals het database ontwerp huidig is opgebouwd, zijn de relaties gefocust op "Huurcontract"-tabel. Dit is omdat daarin alle gegevens worden bijgehouden met betrekking to verhuur. Elke tabel kan ook op zicht zelf bestaan voor de beheer functionaliteiten los hiervan. Velen tabellen bezitten een </w:t>
+      </w:r>
+      <w:proofErr w:type="spellStart"/>
+      <w:r>
+        <w:rPr>
+          <w:lang w:val="nl-NL"/>
+        </w:rPr>
+        <w:t>véél-op-véél</w:t>
+      </w:r>
+      <w:proofErr w:type="spellEnd"/>
+      <w:r>
+        <w:rPr>
+          <w:lang w:val="nl-NL"/>
+        </w:rPr>
+        <w:t xml:space="preserve"> relatie daarom heb ik hier tussentabellen voor aangemaakt.</w:t>
+      </w:r>
+      <w:r>
+        <w:rPr>
+          <w:lang w:val="nl-NL"/>
+        </w:rPr>
+        <w:br/>
+        <w:t>De gebruiker is of een huurder of een beheerder, dit wordt erkent aan de hand of er een wachtwoord aanwezig is. Dit heb ik zo gedaan omdat inloggen van een reguliere gebruiker geen vereiste was en op deze manier bespaar ik data door alleen de beheerder wachtwoord bij te houden.</w:t>
+      </w:r>
+      <w:r>
+        <w:rPr>
+          <w:lang w:val="nl-NL"/>
+        </w:rPr>
+        <w:br w:type="page"/>
+      </w:r>
+    </w:p>
+    <w:p>
+      <w:pPr>
         <w:pStyle w:val="Kop1"/>
         <w:rPr>
+          <w:rFonts w:cstheme="majorHAnsi"/>
           <w:lang w:val="nl-NL"/>
         </w:rPr>
       </w:pPr>
       <w:bookmarkStart w:id="3" w:name="_Toc454216305"/>
       <w:r>
         <w:rPr>
+          <w:rFonts w:cstheme="majorHAnsi"/>
           <w:lang w:val="nl-NL"/>
         </w:rPr>
         <w:lastRenderedPageBreak/>
@@ -1320,32 +1585,127 @@
     <w:p>
       <w:pPr>
         <w:rPr>
-          <w:lang w:val="nl-NL"/>
-        </w:rPr>
-      </w:pPr>
-    </w:p>
-    <w:p>
-      <w:pPr>
-        <w:pStyle w:val="Kop1"/>
-      </w:pPr>
-      <w:r>
-        <w:rPr>
-          <w:lang w:val="nl-NL"/>
-        </w:rPr>
-        <w:br w:type="page"/>
-      </w:r>
-      <w:bookmarkStart w:id="4" w:name="_Toc454216306"/>
-      <w:r>
-        <w:rPr>
-          <w:lang w:val="nl-NL"/>
-        </w:rPr>
-        <w:lastRenderedPageBreak/>
-        <w:t>Conclusie</w:t>
-      </w:r>
-      <w:bookmarkEnd w:id="4"/>
+          <w:rFonts w:asciiTheme="majorHAnsi" w:hAnsiTheme="majorHAnsi" w:cstheme="majorHAnsi"/>
+          <w:lang w:val="nl-NL"/>
+        </w:rPr>
+      </w:pPr>
+      <w:r>
+        <w:rPr>
+          <w:rFonts w:asciiTheme="majorHAnsi" w:hAnsiTheme="majorHAnsi" w:cstheme="majorHAnsi"/>
+          <w:lang w:val="nl-NL"/>
+        </w:rPr>
+        <w:pict>
+          <v:shape id="_x0000_i1026" type="#_x0000_t75" style="width:467.5pt;height:400.5pt">
+            <v:imagedata r:id="rId9" o:title="Klassendiagram V1"/>
+          </v:shape>
+        </w:pict>
+      </w:r>
+    </w:p>
+    <w:p>
+      <w:pPr>
+        <w:pStyle w:val="Kop2"/>
+      </w:pPr>
+      <w:proofErr w:type="spellStart"/>
+      <w:r>
+        <w:t>Toelichting</w:t>
+      </w:r>
+      <w:proofErr w:type="spellEnd"/>
+      <w:r>
+        <w:t xml:space="preserve"> </w:t>
+      </w:r>
+      <w:proofErr w:type="spellStart"/>
+      <w:r>
+        <w:t>klassendiagram</w:t>
+      </w:r>
+      <w:proofErr w:type="spellEnd"/>
+    </w:p>
+    <w:p>
+      <w:pPr>
+        <w:rPr>
+          <w:lang w:val="nl-NL"/>
+        </w:rPr>
+      </w:pPr>
+      <w:r>
+        <w:rPr>
+          <w:lang w:val="nl-NL"/>
+        </w:rPr>
+        <w:t>Het klassen diagram is op v</w:t>
+      </w:r>
+      <w:r>
+        <w:rPr>
+          <w:lang w:val="nl-NL"/>
+        </w:rPr>
+        <w:t>ele manieren hetzelfde als het database ontwerp. De meest erkenbare verschillen zijn de velen lijsten in plaats van de koppeltabellen en de klasse "Winkel".</w:t>
+      </w:r>
+    </w:p>
+    <w:p>
+      <w:pPr>
+        <w:rPr>
+          <w:lang w:val="nl-NL"/>
+        </w:rPr>
+      </w:pPr>
+      <w:r>
+        <w:rPr>
+          <w:lang w:val="nl-NL"/>
+        </w:rPr>
+        <w:t>De klasse "Winkel" houdt in feiten alles bij met betrekking tot het beheer van alle andere klassen. De meeste methodes hierin met exceptie van "</w:t>
+      </w:r>
+      <w:proofErr w:type="spellStart"/>
+      <w:r>
+        <w:rPr>
+          <w:lang w:val="nl-NL"/>
+        </w:rPr>
+        <w:t>LogIn</w:t>
+      </w:r>
+      <w:proofErr w:type="spellEnd"/>
+      <w:r>
+        <w:rPr>
+          <w:lang w:val="nl-NL"/>
+        </w:rPr>
+        <w:t>" zijn ervoor om alle data op te halen uit de database, zodat er beheer kan plaats vinden.</w:t>
+      </w:r>
+    </w:p>
+    <w:p>
+      <w:pPr>
+        <w:rPr>
+          <w:lang w:val="nl-NL"/>
+        </w:rPr>
+      </w:pPr>
+      <w:r>
+        <w:rPr>
+          <w:lang w:val="nl-NL"/>
+        </w:rPr>
+        <w:t>Ten slotte</w:t>
+      </w:r>
+      <w:r>
+        <w:rPr>
+          <w:lang w:val="nl-NL"/>
+        </w:rPr>
+        <w:t xml:space="preserve"> heb ik de interface </w:t>
+      </w:r>
+      <w:proofErr w:type="spellStart"/>
+      <w:r>
+        <w:rPr>
+          <w:lang w:val="nl-NL"/>
+        </w:rPr>
+        <w:t>IBoot</w:t>
+      </w:r>
+      <w:proofErr w:type="spellEnd"/>
+      <w:r>
+        <w:rPr>
+          <w:lang w:val="nl-NL"/>
+        </w:rPr>
+        <w:t xml:space="preserve"> geïmplementeerd om makkelijk een lijst van verschillende soorten boten bij te houden.</w:t>
+      </w:r>
+      <w:r>
+        <w:rPr>
+          <w:lang w:val="nl-NL"/>
+        </w:rPr>
+        <w:t xml:space="preserve"> </w:t>
+      </w:r>
     </w:p>
     <w:sectPr>
-      <w:footerReference w:type="default" r:id="rId8"/>
+      <w:footerReference w:type="default" r:id="rId10"/>
       <w:pgSz w:w="12240" w:h="15840"/>
       <w:pgMar w:top="1440" w:right="1440" w:bottom="1440" w:left="1440" w:header="720" w:footer="720" w:gutter="0"/>
       <w:cols w:space="720"/>
@@ -1406,27 +1766,14 @@
         <w:pPr>
           <w:pStyle w:val="Voettekst"/>
         </w:pPr>
-        <w:r>
-          <w:fldChar w:fldCharType="begin"/>
-        </w:r>
-        <w:r>
-          <w:instrText xml:space="preserve"> PAGE   \* MERGEFORMAT </w:instrText>
-        </w:r>
-        <w:r>
-          <w:fldChar w:fldCharType="separate"/>
-        </w:r>
-        <w:r>
-          <w:rPr>
-            <w:noProof/>
-          </w:rPr>
-          <w:t>3</w:t>
-        </w:r>
-        <w:r>
-          <w:rPr>
-            <w:noProof/>
-          </w:rPr>
-          <w:fldChar w:fldCharType="end"/>
-        </w:r>
+        <w:fldSimple w:instr=" PAGE   \* MERGEFORMAT ">
+          <w:r>
+            <w:rPr>
+              <w:noProof/>
+            </w:rPr>
+            <w:t>7</w:t>
+          </w:r>
+        </w:fldSimple>
       </w:p>
     </w:sdtContent>
   </w:sdt>
@@ -1622,7 +1969,10 @@
   <w:style w:type="paragraph" w:default="1" w:styleId="Standaard">
     <w:name w:val="Normal"/>
     <w:qFormat/>
-    <w:rsid w:val="008E7CD5"/>
+    <w:rsid w:val="004D2CA0"/>
+    <w:rPr>
+      <w:rFonts w:ascii="Arial" w:hAnsi="Arial"/>
+    </w:rPr>
   </w:style>
   <w:style w:type="paragraph" w:styleId="Kop1">
     <w:name w:val="heading 1"/>
@@ -1924,345 +2274,6 @@
 </w:styles>
 </file>
 
-<file path=word/glossary/document.xml><?xml version="1.0" encoding="utf-8"?>
-<w:glossaryDocument xmlns:ve="http://schemas.openxmlformats.org/markup-compatibility/2006" xmlns:o="urn:schemas-microsoft-com:office:office" xmlns:r="http://schemas.openxmlformats.org/officeDocument/2006/relationships" xmlns:m="http://schemas.openxmlformats.org/officeDocument/2006/math" xmlns:v="urn:schemas-microsoft-com:vml" xmlns:wp="http://schemas.openxmlformats.org/drawingml/2006/wordprocessingDrawing" xmlns:w10="urn:schemas-microsoft-com:office:word" xmlns:w="http://schemas.openxmlformats.org/wordprocessingml/2006/main" xmlns:wne="http://schemas.microsoft.com/office/word/2006/wordml">
-  <w:docParts/>
-</w:glossaryDocument>
-</file>
-
-<file path=word/glossary/fontTable.xml><?xml version="1.0" encoding="utf-8"?>
-<w:fonts xmlns:r="http://schemas.openxmlformats.org/officeDocument/2006/relationships" xmlns:w="http://schemas.openxmlformats.org/wordprocessingml/2006/main">
-  <w:font w:name="Calibri">
-    <w:panose1 w:val="020F0502020204030204"/>
-    <w:charset w:val="00"/>
-    <w:family w:val="swiss"/>
-    <w:pitch w:val="variable"/>
-    <w:sig w:usb0="E00002FF" w:usb1="4000ACFF" w:usb2="00000001" w:usb3="00000000" w:csb0="0000019F" w:csb1="00000000"/>
-  </w:font>
-  <w:font w:name="Times New Roman">
-    <w:panose1 w:val="02020603050405020304"/>
-    <w:charset w:val="00"/>
-    <w:family w:val="roman"/>
-    <w:pitch w:val="variable"/>
-    <w:sig w:usb0="E0002EFF" w:usb1="C0007843" w:usb2="00000009" w:usb3="00000000" w:csb0="000001FF" w:csb1="00000000"/>
-  </w:font>
-  <w:font w:name="Cambria">
-    <w:panose1 w:val="02040503050406030204"/>
-    <w:charset w:val="00"/>
-    <w:family w:val="roman"/>
-    <w:pitch w:val="variable"/>
-    <w:sig w:usb0="E00002FF" w:usb1="400004FF" w:usb2="00000000" w:usb3="00000000" w:csb0="0000019F" w:csb1="00000000"/>
-  </w:font>
-  <w:font w:name="Tahoma">
-    <w:panose1 w:val="020B0604030504040204"/>
-    <w:charset w:val="00"/>
-    <w:family w:val="swiss"/>
-    <w:notTrueType/>
-    <w:pitch w:val="variable"/>
-    <w:sig w:usb0="00000003" w:usb1="00000000" w:usb2="00000000" w:usb3="00000000" w:csb0="00000001" w:csb1="00000000"/>
-  </w:font>
-  <w:font w:name="Arial">
-    <w:panose1 w:val="020B0604020202020204"/>
-    <w:charset w:val="00"/>
-    <w:family w:val="swiss"/>
-    <w:pitch w:val="variable"/>
-    <w:sig w:usb0="E0002EFF" w:usb1="C0007843" w:usb2="00000009" w:usb3="00000000" w:csb0="000001FF" w:csb1="00000000"/>
-  </w:font>
-</w:fonts>
-</file>
-
-<file path=word/glossary/settings.xml><?xml version="1.0" encoding="utf-8"?>
-<w:settings xmlns:o="urn:schemas-microsoft-com:office:office" xmlns:r="http://schemas.openxmlformats.org/officeDocument/2006/relationships" xmlns:m="http://schemas.openxmlformats.org/officeDocument/2006/math" xmlns:v="urn:schemas-microsoft-com:vml" xmlns:w10="urn:schemas-microsoft-com:office:word" xmlns:w="http://schemas.openxmlformats.org/wordprocessingml/2006/main" xmlns:sl="http://schemas.openxmlformats.org/schemaLibrary/2006/main">
-  <w:view w:val="normal"/>
-  <w:defaultTabStop w:val="720"/>
-  <w:hyphenationZone w:val="425"/>
-  <w:characterSpacingControl w:val="doNotCompress"/>
-  <w:compat>
-    <w:useFELayout/>
-  </w:compat>
-  <w:rsids>
-    <w:rsidRoot w:val="00251845"/>
-    <w:rsid w:val="00054AFA"/>
-    <w:rsid w:val="0018363F"/>
-    <w:rsid w:val="00251845"/>
-    <w:rsid w:val="00343B17"/>
-    <w:rsid w:val="0051028B"/>
-    <w:rsid w:val="0060541F"/>
-    <w:rsid w:val="00666378"/>
-    <w:rsid w:val="006A3956"/>
-    <w:rsid w:val="007177AD"/>
-    <w:rsid w:val="0095370D"/>
-  </w:rsids>
-  <m:mathPr>
-    <m:mathFont m:val="Cambria Math"/>
-    <m:brkBin m:val="before"/>
-    <m:brkBinSub m:val="--"/>
-    <m:smallFrac m:val="off"/>
-    <m:dispDef/>
-    <m:lMargin m:val="0"/>
-    <m:rMargin m:val="0"/>
-    <m:defJc m:val="centerGroup"/>
-    <m:wrapIndent m:val="1440"/>
-    <m:intLim m:val="subSup"/>
-    <m:naryLim m:val="undOvr"/>
-  </m:mathPr>
-  <w:themeFontLang w:val="en-US"/>
-  <w:clrSchemeMapping w:bg1="light1" w:t1="dark1" w:bg2="light2" w:t2="dark2" w:accent1="accent1" w:accent2="accent2" w:accent3="accent3" w:accent4="accent4" w:accent5="accent5" w:accent6="accent6" w:hyperlink="hyperlink" w:followedHyperlink="followedHyperlink"/>
-  <w:decimalSymbol w:val=","/>
-  <w:listSeparator w:val=";"/>
-</w:settings>
-</file>
-
-<file path=word/glossary/styles.xml><?xml version="1.0" encoding="utf-8"?>
-<w:styles xmlns:r="http://schemas.openxmlformats.org/officeDocument/2006/relationships" xmlns:w="http://schemas.openxmlformats.org/wordprocessingml/2006/main">
-  <w:docDefaults>
-    <w:rPrDefault>
-      <w:rPr>
-        <w:rFonts w:asciiTheme="minorHAnsi" w:eastAsiaTheme="minorEastAsia" w:hAnsiTheme="minorHAnsi" w:cstheme="minorBidi"/>
-        <w:sz w:val="22"/>
-        <w:szCs w:val="22"/>
-        <w:lang w:val="en-US" w:eastAsia="en-US" w:bidi="ar-SA"/>
-      </w:rPr>
-    </w:rPrDefault>
-    <w:pPrDefault>
-      <w:pPr>
-        <w:spacing w:after="200" w:line="276" w:lineRule="auto"/>
-      </w:pPr>
-    </w:pPrDefault>
-  </w:docDefaults>
-  <w:latentStyles w:defLockedState="0" w:defUIPriority="99" w:defSemiHidden="1" w:defUnhideWhenUsed="1" w:defQFormat="0" w:count="267">
-    <w:lsdException w:name="Normal" w:semiHidden="0" w:uiPriority="0" w:unhideWhenUsed="0" w:qFormat="1"/>
-    <w:lsdException w:name="heading 1" w:semiHidden="0" w:uiPriority="9" w:unhideWhenUsed="0" w:qFormat="1"/>
-    <w:lsdException w:name="heading 2" w:uiPriority="9" w:qFormat="1"/>
-    <w:lsdException w:name="heading 3" w:uiPriority="9" w:qFormat="1"/>
-    <w:lsdException w:name="heading 4" w:uiPriority="9" w:qFormat="1"/>
-    <w:lsdException w:name="heading 5" w:uiPriority="9" w:qFormat="1"/>
-    <w:lsdException w:name="heading 6" w:uiPriority="9" w:qFormat="1"/>
-    <w:lsdException w:name="heading 7" w:uiPriority="9" w:qFormat="1"/>
-    <w:lsdException w:name="heading 8" w:uiPriority="9" w:qFormat="1"/>
-    <w:lsdException w:name="heading 9" w:uiPriority="9" w:qFormat="1"/>
-    <w:lsdException w:name="toc 1" w:uiPriority="39"/>
-    <w:lsdException w:name="toc 2" w:uiPriority="39"/>
-    <w:lsdException w:name="toc 3" w:uiPriority="39"/>
-    <w:lsdException w:name="toc 4" w:uiPriority="39"/>
-    <w:lsdException w:name="toc 5" w:uiPriority="39"/>
-    <w:lsdException w:name="toc 6" w:uiPriority="39"/>
-    <w:lsdException w:name="toc 7" w:uiPriority="39"/>
-    <w:lsdException w:name="toc 8" w:uiPriority="39"/>
-    <w:lsdException w:name="toc 9" w:uiPriority="39"/>
-    <w:lsdException w:name="caption" w:uiPriority="35" w:qFormat="1"/>
-    <w:lsdException w:name="Title" w:semiHidden="0" w:uiPriority="10" w:unhideWhenUsed="0" w:qFormat="1"/>
-    <w:lsdException w:name="Default Paragraph Font" w:uiPriority="1"/>
-    <w:lsdException w:name="Subtitle" w:semiHidden="0" w:uiPriority="11" w:unhideWhenUsed="0" w:qFormat="1"/>
-    <w:lsdException w:name="Strong" w:semiHidden="0" w:uiPriority="22" w:unhideWhenUsed="0" w:qFormat="1"/>
-    <w:lsdException w:name="Emphasis" w:semiHidden="0" w:uiPriority="20" w:unhideWhenUsed="0" w:qFormat="1"/>
-    <w:lsdException w:name="Table Grid" w:semiHidden="0" w:uiPriority="59" w:unhideWhenUsed="0"/>
-    <w:lsdException w:name="Placeholder Text" w:unhideWhenUsed="0"/>
-    <w:lsdException w:name="No Spacing" w:semiHidden="0" w:uiPriority="1" w:unhideWhenUsed="0" w:qFormat="1"/>
-    <w:lsdException w:name="Light Shading" w:semiHidden="0" w:uiPriority="60" w:unhideWhenUsed="0"/>
-    <w:lsdException w:name="Light List" w:semiHidden="0" w:uiPriority="61" w:unhideWhenUsed="0"/>
-    <w:lsdException w:name="Light Grid" w:semiHidden="0" w:uiPriority="62" w:unhideWhenUsed="0"/>
-    <w:lsdException w:name="Medium Shading 1" w:semiHidden="0" w:uiPriority="63" w:unhideWhenUsed="0"/>
-    <w:lsdException w:name="Medium Shading 2" w:semiHidden="0" w:uiPriority="64" w:unhideWhenUsed="0"/>
-    <w:lsdException w:name="Medium List 1" w:semiHidden="0" w:uiPriority="65" w:unhideWhenUsed="0"/>
-    <w:lsdException w:name="Medium List 2" w:semiHidden="0" w:uiPriority="66" w:unhideWhenUsed="0"/>
-    <w:lsdException w:name="Medium Grid 1" w:semiHidden="0" w:uiPriority="67" w:unhideWhenUsed="0"/>
-    <w:lsdException w:name="Medium Grid 2" w:semiHidden="0" w:uiPriority="68" w:unhideWhenUsed="0"/>
-    <w:lsdException w:name="Medium Grid 3" w:semiHidden="0" w:uiPriority="69" w:unhideWhenUsed="0"/>
-    <w:lsdException w:name="Dark List" w:semiHidden="0" w:uiPriority="70" w:unhideWhenUsed="0"/>
-    <w:lsdException w:name="Colorful Shading" w:semiHidden="0" w:uiPriority="71" w:unhideWhenUsed="0"/>
-    <w:lsdException w:name="Colorful List" w:semiHidden="0" w:uiPriority="72" w:unhideWhenUsed="0"/>
-    <w:lsdException w:name="Colorful Grid" w:semiHidden="0" w:uiPriority="73" w:unhideWhenUsed="0"/>
-    <w:lsdException w:name="Light Shading Accent 1" w:semiHidden="0" w:uiPriority="60" w:unhideWhenUsed="0"/>
-    <w:lsdException w:name="Light List Accent 1" w:semiHidden="0" w:uiPriority="61" w:unhideWhenUsed="0"/>
-    <w:lsdException w:name="Light Grid Accent 1" w:semiHidden="0" w:uiPriority="62" w:unhideWhenUsed="0"/>
-    <w:lsdException w:name="Medium Shading 1 Accent 1" w:semiHidden="0" w:uiPriority="63" w:unhideWhenUsed="0"/>
-    <w:lsdException w:name="Medium Shading 2 Accent 1" w:semiHidden="0" w:uiPriority="64" w:unhideWhenUsed="0"/>
-    <w:lsdException w:name="Medium List 1 Accent 1" w:semiHidden="0" w:uiPriority="65" w:unhideWhenUsed="0"/>
-    <w:lsdException w:name="Revision" w:unhideWhenUsed="0"/>
-    <w:lsdException w:name="List Paragraph" w:semiHidden="0" w:uiPriority="34" w:unhideWhenUsed="0" w:qFormat="1"/>
-    <w:lsdException w:name="Quote" w:semiHidden="0" w:uiPriority="29" w:unhideWhenUsed="0" w:qFormat="1"/>
-    <w:lsdException w:name="Intense Quote" w:semiHidden="0" w:uiPriority="30" w:unhideWhenUsed="0" w:qFormat="1"/>
-    <w:lsdException w:name="Medium List 2 Accent 1" w:semiHidden="0" w:uiPriority="66" w:unhideWhenUsed="0"/>
-    <w:lsdException w:name="Medium Grid 1 Accent 1" w:semiHidden="0" w:uiPriority="67" w:unhideWhenUsed="0"/>
-    <w:lsdException w:name="Medium Grid 2 Accent 1" w:semiHidden="0" w:uiPriority="68" w:unhideWhenUsed="0"/>
-    <w:lsdException w:name="Medium Grid 3 Accent 1" w:semiHidden="0" w:uiPriority="69" w:unhideWhenUsed="0"/>
-    <w:lsdException w:name="Dark List Accent 1" w:semiHidden="0" w:uiPriority="70" w:unhideWhenUsed="0"/>
-    <w:lsdException w:name="Colorful Shading Accent 1" w:semiHidden="0" w:uiPriority="71" w:unhideWhenUsed="0"/>
-    <w:lsdException w:name="Colorful List Accent 1" w:semiHidden="0" w:uiPriority="72" w:unhideWhenUsed="0"/>
-    <w:lsdException w:name="Colorful Grid Accent 1" w:semiHidden="0" w:uiPriority="73" w:unhideWhenUsed="0"/>
-    <w:lsdException w:name="Light Shading Accent 2" w:semiHidden="0" w:uiPriority="60" w:unhideWhenUsed="0"/>
-    <w:lsdException w:name="Light List Accent 2" w:semiHidden="0" w:uiPriority="61" w:unhideWhenUsed="0"/>
-    <w:lsdException w:name="Light Grid Accent 2" w:semiHidden="0" w:uiPriority="62" w:unhideWhenUsed="0"/>
-    <w:lsdException w:name="Medium Shading 1 Accent 2" w:semiHidden="0" w:uiPriority="63" w:unhideWhenUsed="0"/>
-    <w:lsdException w:name="Medium Shading 2 Accent 2" w:semiHidden="0" w:uiPriority="64" w:unhideWhenUsed="0"/>
-    <w:lsdException w:name="Medium List 1 Accent 2" w:semiHidden="0" w:uiPriority="65" w:unhideWhenUsed="0"/>
-    <w:lsdException w:name="Medium List 2 Accent 2" w:semiHidden="0" w:uiPriority="66" w:unhideWhenUsed="0"/>
-    <w:lsdException w:name="Medium Grid 1 Accent 2" w:semiHidden="0" w:uiPriority="67" w:unhideWhenUsed="0"/>
-    <w:lsdException w:name="Medium Grid 2 Accent 2" w:semiHidden="0" w:uiPriority="68" w:unhideWhenUsed="0"/>
-    <w:lsdException w:name="Medium Grid 3 Accent 2" w:semiHidden="0" w:uiPriority="69" w:unhideWhenUsed="0"/>
-    <w:lsdException w:name="Dark List Accent 2" w:semiHidden="0" w:uiPriority="70" w:unhideWhenUsed="0"/>
-    <w:lsdException w:name="Colorful Shading Accent 2" w:semiHidden="0" w:uiPriority="71" w:unhideWhenUsed="0"/>
-    <w:lsdException w:name="Colorful List Accent 2" w:semiHidden="0" w:uiPriority="72" w:unhideWhenUsed="0"/>
-    <w:lsdException w:name="Colorful Grid Accent 2" w:semiHidden="0" w:uiPriority="73" w:unhideWhenUsed="0"/>
-    <w:lsdException w:name="Light Shading Accent 3" w:semiHidden="0" w:uiPriority="60" w:unhideWhenUsed="0"/>
-    <w:lsdException w:name="Light List Accent 3" w:semiHidden="0" w:uiPriority="61" w:unhideWhenUsed="0"/>
-    <w:lsdException w:name="Light Grid Accent 3" w:semiHidden="0" w:uiPriority="62" w:unhideWhenUsed="0"/>
-    <w:lsdException w:name="Medium Shading 1 Accent 3" w:semiHidden="0" w:uiPriority="63" w:unhideWhenUsed="0"/>
-    <w:lsdException w:name="Medium Shading 2 Accent 3" w:semiHidden="0" w:uiPriority="64" w:unhideWhenUsed="0"/>
-    <w:lsdException w:name="Medium List 1 Accent 3" w:semiHidden="0" w:uiPriority="65" w:unhideWhenUsed="0"/>
-    <w:lsdException w:name="Medium List 2 Accent 3" w:semiHidden="0" w:uiPriority="66" w:unhideWhenUsed="0"/>
-    <w:lsdException w:name="Medium Grid 1 Accent 3" w:semiHidden="0" w:uiPriority="67" w:unhideWhenUsed="0"/>
-    <w:lsdException w:name="Medium Grid 2 Accent 3" w:semiHidden="0" w:uiPriority="68" w:unhideWhenUsed="0"/>
-    <w:lsdException w:name="Medium Grid 3 Accent 3" w:semiHidden="0" w:uiPriority="69" w:unhideWhenUsed="0"/>
-    <w:lsdException w:name="Dark List Accent 3" w:semiHidden="0" w:uiPriority="70" w:unhideWhenUsed="0"/>
-    <w:lsdException w:name="Colorful Shading Accent 3" w:semiHidden="0" w:uiPriority="71" w:unhideWhenUsed="0"/>
-    <w:lsdException w:name="Colorful List Accent 3" w:semiHidden="0" w:uiPriority="72" w:unhideWhenUsed="0"/>
-    <w:lsdException w:name="Colorful Grid Accent 3" w:semiHidden="0" w:uiPriority="73" w:unhideWhenUsed="0"/>
-    <w:lsdException w:name="Light Shading Accent 4" w:semiHidden="0" w:uiPriority="60" w:unhideWhenUsed="0"/>
-    <w:lsdException w:name="Light List Accent 4" w:semiHidden="0" w:uiPriority="61" w:unhideWhenUsed="0"/>
-    <w:lsdException w:name="Light Grid Accent 4" w:semiHidden="0" w:uiPriority="62" w:unhideWhenUsed="0"/>
-    <w:lsdException w:name="Medium Shading 1 Accent 4" w:semiHidden="0" w:uiPriority="63" w:unhideWhenUsed="0"/>
-    <w:lsdException w:name="Medium Shading 2 Accent 4" w:semiHidden="0" w:uiPriority="64" w:unhideWhenUsed="0"/>
-    <w:lsdException w:name="Medium List 1 Accent 4" w:semiHidden="0" w:uiPriority="65" w:unhideWhenUsed="0"/>
-    <w:lsdException w:name="Medium List 2 Accent 4" w:semiHidden="0" w:uiPriority="66" w:unhideWhenUsed="0"/>
-    <w:lsdException w:name="Medium Grid 1 Accent 4" w:semiHidden="0" w:uiPriority="67" w:unhideWhenUsed="0"/>
-    <w:lsdException w:name="Medium Grid 2 Accent 4" w:semiHidden="0" w:uiPriority="68" w:unhideWhenUsed="0"/>
-    <w:lsdException w:name="Medium Grid 3 Accent 4" w:semiHidden="0" w:uiPriority="69" w:unhideWhenUsed="0"/>
-    <w:lsdException w:name="Dark List Accent 4" w:semiHidden="0" w:uiPriority="70" w:unhideWhenUsed="0"/>
-    <w:lsdException w:name="Colorful Shading Accent 4" w:semiHidden="0" w:uiPriority="71" w:unhideWhenUsed="0"/>
-    <w:lsdException w:name="Colorful List Accent 4" w:semiHidden="0" w:uiPriority="72" w:unhideWhenUsed="0"/>
-    <w:lsdException w:name="Colorful Grid Accent 4" w:semiHidden="0" w:uiPriority="73" w:unhideWhenUsed="0"/>
-    <w:lsdException w:name="Light Shading Accent 5" w:semiHidden="0" w:uiPriority="60" w:unhideWhenUsed="0"/>
-    <w:lsdException w:name="Light List Accent 5" w:semiHidden="0" w:uiPriority="61" w:unhideWhenUsed="0"/>
-    <w:lsdException w:name="Light Grid Accent 5" w:semiHidden="0" w:uiPriority="62" w:unhideWhenUsed="0"/>
-    <w:lsdException w:name="Medium Shading 1 Accent 5" w:semiHidden="0" w:uiPriority="63" w:unhideWhenUsed="0"/>
-    <w:lsdException w:name="Medium Shading 2 Accent 5" w:semiHidden="0" w:uiPriority="64" w:unhideWhenUsed="0"/>
-    <w:lsdException w:name="Medium List 1 Accent 5" w:semiHidden="0" w:uiPriority="65" w:unhideWhenUsed="0"/>
-    <w:lsdException w:name="Medium List 2 Accent 5" w:semiHidden="0" w:uiPriority="66" w:unhideWhenUsed="0"/>
-    <w:lsdException w:name="Medium Grid 1 Accent 5" w:semiHidden="0" w:uiPriority="67" w:unhideWhenUsed="0"/>
-    <w:lsdException w:name="Medium Grid 2 Accent 5" w:semiHidden="0" w:uiPriority="68" w:unhideWhenUsed="0"/>
-    <w:lsdException w:name="Medium Grid 3 Accent 5" w:semiHidden="0" w:uiPriority="69" w:unhideWhenUsed="0"/>
-    <w:lsdException w:name="Dark List Accent 5" w:semiHidden="0" w:uiPriority="70" w:unhideWhenUsed="0"/>
-    <w:lsdException w:name="Colorful Shading Accent 5" w:semiHidden="0" w:uiPriority="71" w:unhideWhenUsed="0"/>
-    <w:lsdException w:name="Colorful List Accent 5" w:semiHidden="0" w:uiPriority="72" w:unhideWhenUsed="0"/>
-    <w:lsdException w:name="Colorful Grid Accent 5" w:semiHidden="0" w:uiPriority="73" w:unhideWhenUsed="0"/>
-    <w:lsdException w:name="Light Shading Accent 6" w:semiHidden="0" w:uiPriority="60" w:unhideWhenUsed="0"/>
-    <w:lsdException w:name="Light List Accent 6" w:semiHidden="0" w:uiPriority="61" w:unhideWhenUsed="0"/>
-    <w:lsdException w:name="Light Grid Accent 6" w:semiHidden="0" w:uiPriority="62" w:unhideWhenUsed="0"/>
-    <w:lsdException w:name="Medium Shading 1 Accent 6" w:semiHidden="0" w:uiPriority="63" w:unhideWhenUsed="0"/>
-    <w:lsdException w:name="Medium Shading 2 Accent 6" w:semiHidden="0" w:uiPriority="64" w:unhideWhenUsed="0"/>
-    <w:lsdException w:name="Medium List 1 Accent 6" w:semiHidden="0" w:uiPriority="65" w:unhideWhenUsed="0"/>
-    <w:lsdException w:name="Medium List 2 Accent 6" w:semiHidden="0" w:uiPriority="66" w:unhideWhenUsed="0"/>
-    <w:lsdException w:name="Medium Grid 1 Accent 6" w:semiHidden="0" w:uiPriority="67" w:unhideWhenUsed="0"/>
-    <w:lsdException w:name="Medium Grid 2 Accent 6" w:semiHidden="0" w:uiPriority="68" w:unhideWhenUsed="0"/>
-    <w:lsdException w:name="Medium Grid 3 Accent 6" w:semiHidden="0" w:uiPriority="69" w:unhideWhenUsed="0"/>
-    <w:lsdException w:name="Dark List Accent 6" w:semiHidden="0" w:uiPriority="70" w:unhideWhenUsed="0"/>
-    <w:lsdException w:name="Colorful Shading Accent 6" w:semiHidden="0" w:uiPriority="71" w:unhideWhenUsed="0"/>
-    <w:lsdException w:name="Colorful List Accent 6" w:semiHidden="0" w:uiPriority="72" w:unhideWhenUsed="0"/>
-    <w:lsdException w:name="Colorful Grid Accent 6" w:semiHidden="0" w:uiPriority="73" w:unhideWhenUsed="0"/>
-    <w:lsdException w:name="Subtle Emphasis" w:semiHidden="0" w:uiPriority="19" w:unhideWhenUsed="0" w:qFormat="1"/>
-    <w:lsdException w:name="Intense Emphasis" w:semiHidden="0" w:uiPriority="21" w:unhideWhenUsed="0" w:qFormat="1"/>
-    <w:lsdException w:name="Subtle Reference" w:semiHidden="0" w:uiPriority="31" w:unhideWhenUsed="0" w:qFormat="1"/>
-    <w:lsdException w:name="Intense Reference" w:semiHidden="0" w:uiPriority="32" w:unhideWhenUsed="0" w:qFormat="1"/>
-    <w:lsdException w:name="Book Title" w:semiHidden="0" w:uiPriority="33" w:unhideWhenUsed="0" w:qFormat="1"/>
-    <w:lsdException w:name="Bibliography" w:uiPriority="37"/>
-    <w:lsdException w:name="TOC Heading" w:uiPriority="39" w:qFormat="1"/>
-  </w:latentStyles>
-  <w:style w:type="paragraph" w:default="1" w:styleId="Standaard">
-    <w:name w:val="Normal"/>
-    <w:qFormat/>
-    <w:rsid w:val="006A3956"/>
-  </w:style>
-  <w:style w:type="character" w:default="1" w:styleId="Standaardalinea-lettertype">
-    <w:name w:val="Default Paragraph Font"/>
-    <w:uiPriority w:val="1"/>
-    <w:semiHidden/>
-    <w:unhideWhenUsed/>
-  </w:style>
-  <w:style w:type="table" w:default="1" w:styleId="Standaardtabel">
-    <w:name w:val="Normal Table"/>
-    <w:uiPriority w:val="99"/>
-    <w:semiHidden/>
-    <w:unhideWhenUsed/>
-    <w:qFormat/>
-    <w:tblPr>
-      <w:tblInd w:w="0" w:type="dxa"/>
-      <w:tblCellMar>
-        <w:top w:w="0" w:type="dxa"/>
-        <w:left w:w="108" w:type="dxa"/>
-        <w:bottom w:w="0" w:type="dxa"/>
-        <w:right w:w="108" w:type="dxa"/>
-      </w:tblCellMar>
-    </w:tblPr>
-  </w:style>
-  <w:style w:type="numbering" w:default="1" w:styleId="Geenlijst">
-    <w:name w:val="No List"/>
-    <w:uiPriority w:val="99"/>
-    <w:semiHidden/>
-    <w:unhideWhenUsed/>
-  </w:style>
-  <w:style w:type="paragraph" w:customStyle="1" w:styleId="15B71CB8C1C04BC187370DD47D9A098D">
-    <w:name w:val="15B71CB8C1C04BC187370DD47D9A098D"/>
-    <w:rsid w:val="00251845"/>
-  </w:style>
-  <w:style w:type="paragraph" w:customStyle="1" w:styleId="9FECCA1F7D7F4FB9973108063DB84A08">
-    <w:name w:val="9FECCA1F7D7F4FB9973108063DB84A08"/>
-    <w:rsid w:val="00251845"/>
-  </w:style>
-  <w:style w:type="paragraph" w:customStyle="1" w:styleId="641AD0BC87E34306A977A0C876C9C64D">
-    <w:name w:val="641AD0BC87E34306A977A0C876C9C64D"/>
-    <w:rsid w:val="00251845"/>
-  </w:style>
-  <w:style w:type="paragraph" w:customStyle="1" w:styleId="62668DD5073146B3874BBDB5D1ED0A02">
-    <w:name w:val="62668DD5073146B3874BBDB5D1ED0A02"/>
-    <w:rsid w:val="00251845"/>
-  </w:style>
-  <w:style w:type="paragraph" w:customStyle="1" w:styleId="C32F7C0E688E4D859C8F060A8725B96C">
-    <w:name w:val="C32F7C0E688E4D859C8F060A8725B96C"/>
-    <w:rsid w:val="00251845"/>
-  </w:style>
-  <w:style w:type="paragraph" w:customStyle="1" w:styleId="7A44A9FB43A54320A363B6D6C9ADFDCD">
-    <w:name w:val="7A44A9FB43A54320A363B6D6C9ADFDCD"/>
-    <w:rsid w:val="00251845"/>
-  </w:style>
-  <w:style w:type="paragraph" w:customStyle="1" w:styleId="8BAB051C7371425EA15CD9827584678D">
-    <w:name w:val="8BAB051C7371425EA15CD9827584678D"/>
-    <w:rsid w:val="00251845"/>
-  </w:style>
-  <w:style w:type="paragraph" w:customStyle="1" w:styleId="5CCE328F3E634C729625F64074A9A2D6">
-    <w:name w:val="5CCE328F3E634C729625F64074A9A2D6"/>
-    <w:rsid w:val="00251845"/>
-  </w:style>
-  <w:style w:type="paragraph" w:customStyle="1" w:styleId="58764621D712410A99949AEDE04E1679">
-    <w:name w:val="58764621D712410A99949AEDE04E1679"/>
-    <w:rsid w:val="00251845"/>
-  </w:style>
-  <w:style w:type="paragraph" w:customStyle="1" w:styleId="B59C4D2A83F348F99AFC840B004C16A1">
-    <w:name w:val="B59C4D2A83F348F99AFC840B004C16A1"/>
-    <w:rsid w:val="00251845"/>
-  </w:style>
-  <w:style w:type="paragraph" w:customStyle="1" w:styleId="7E962859C9ED49F08B5C34CFC2808D2F">
-    <w:name w:val="7E962859C9ED49F08B5C34CFC2808D2F"/>
-    <w:rsid w:val="00251845"/>
-  </w:style>
-  <w:style w:type="paragraph" w:customStyle="1" w:styleId="DD9D1953B9F54629852F9F3461284A23">
-    <w:name w:val="DD9D1953B9F54629852F9F3461284A23"/>
-    <w:rsid w:val="00251845"/>
-  </w:style>
-  <w:style w:type="paragraph" w:customStyle="1" w:styleId="97473BE504FC4F3E9C42F251919649B9">
-    <w:name w:val="97473BE504FC4F3E9C42F251919649B9"/>
-    <w:rsid w:val="00251845"/>
-  </w:style>
-</w:styles>
-</file>
-
-<file path=word/glossary/webSettings.xml><?xml version="1.0" encoding="utf-8"?>
-<w:webSettings xmlns:r="http://schemas.openxmlformats.org/officeDocument/2006/relationships" xmlns:w="http://schemas.openxmlformats.org/wordprocessingml/2006/main">
-  <w:optimizeForBrowser/>
-</w:webSettings>
-</file>
-
 <file path=word/theme/theme1.xml><?xml version="1.0" encoding="utf-8"?>
 <a:theme xmlns:a="http://schemas.openxmlformats.org/drawingml/2006/main" name="Office-thema">
   <a:themeElements>
@@ -2304,13 +2315,47 @@
         <a:srgbClr val="800080"/>
       </a:folHlink>
     </a:clrScheme>
-    <a:fontScheme name="Kantoor">
+    <a:fontScheme name="Kantoor - klassiek">
       <a:majorFont>
-        <a:latin typeface="Cambria"/>
+        <a:latin typeface="Arial"/>
         <a:ea typeface=""/>
         <a:cs typeface=""/>
-        <a:font script="Jpan" typeface="ＭＳ ゴシック"/>
-        <a:font script="Hang" typeface="맑은 고딕"/>
+        <a:font script="Jpan" typeface="ＭＳ Ｐゴシック"/>
+        <a:font script="Hang" typeface="돋움"/>
+        <a:font script="Hans" typeface="黑体"/>
+        <a:font script="Hant" typeface="微軟正黑體"/>
+        <a:font script="Arab" typeface="Arial"/>
+        <a:font script="Hebr" typeface="Arial"/>
+        <a:font script="Thai" typeface="Cordia New"/>
+        <a:font script="Ethi" typeface="Nyala"/>
+        <a:font script="Beng" typeface="Vrinda"/>
+        <a:font script="Gujr" typeface="Shruti"/>
+        <a:font script="Khmr" typeface="DaunPenh"/>
+        <a:font script="Knda" typeface="Tunga"/>
+        <a:font script="Guru" typeface="Raavi"/>
+        <a:font script="Cans" typeface="Euphemia"/>
+        <a:font script="Cher" typeface="Plantagenet Cherokee"/>
+        <a:font script="Yiii" typeface="Microsoft Yi Baiti"/>
+        <a:font script="Tibt" typeface="Microsoft Himalaya"/>
+        <a:font script="Thaa" typeface="MV Boli"/>
+        <a:font script="Deva" typeface="Mangal"/>
+        <a:font script="Telu" typeface="Gautami"/>
+        <a:font script="Taml" typeface="Latha"/>
+        <a:font script="Syrc" typeface="Estrangelo Edessa"/>
+        <a:font script="Orya" typeface="Kalinga"/>
+        <a:font script="Mlym" typeface="Kartika"/>
+        <a:font script="Laoo" typeface="DokChampa"/>
+        <a:font script="Sinh" typeface="Iskoola Pota"/>
+        <a:font script="Mong" typeface="Mongolian Baiti"/>
+        <a:font script="Viet" typeface="Arial"/>
+        <a:font script="Uigh" typeface="Microsoft Uighur"/>
+      </a:majorFont>
+      <a:minorFont>
+        <a:latin typeface="Times New Roman"/>
+        <a:ea typeface=""/>
+        <a:cs typeface=""/>
+        <a:font script="Jpan" typeface="ＭＳ Ｐ明朝"/>
+        <a:font script="Hang" typeface="바탕"/>
         <a:font script="Hans" typeface="宋体"/>
         <a:font script="Hant" typeface="新細明體"/>
         <a:font script="Arab" typeface="Times New Roman"/>
@@ -2337,40 +2382,6 @@
         <a:font script="Sinh" typeface="Iskoola Pota"/>
         <a:font script="Mong" typeface="Mongolian Baiti"/>
         <a:font script="Viet" typeface="Times New Roman"/>
-        <a:font script="Uigh" typeface="Microsoft Uighur"/>
-      </a:majorFont>
-      <a:minorFont>
-        <a:latin typeface="Calibri"/>
-        <a:ea typeface=""/>
-        <a:cs typeface=""/>
-        <a:font script="Jpan" typeface="ＭＳ 明朝"/>
-        <a:font script="Hang" typeface="맑은 고딕"/>
-        <a:font script="Hans" typeface="宋体"/>
-        <a:font script="Hant" typeface="新細明體"/>
-        <a:font script="Arab" typeface="Arial"/>
-        <a:font script="Hebr" typeface="Arial"/>
-        <a:font script="Thai" typeface="Cordia New"/>
-        <a:font script="Ethi" typeface="Nyala"/>
-        <a:font script="Beng" typeface="Vrinda"/>
-        <a:font script="Gujr" typeface="Shruti"/>
-        <a:font script="Khmr" typeface="DaunPenh"/>
-        <a:font script="Knda" typeface="Tunga"/>
-        <a:font script="Guru" typeface="Raavi"/>
-        <a:font script="Cans" typeface="Euphemia"/>
-        <a:font script="Cher" typeface="Plantagenet Cherokee"/>
-        <a:font script="Yiii" typeface="Microsoft Yi Baiti"/>
-        <a:font script="Tibt" typeface="Microsoft Himalaya"/>
-        <a:font script="Thaa" typeface="MV Boli"/>
-        <a:font script="Deva" typeface="Mangal"/>
-        <a:font script="Telu" typeface="Gautami"/>
-        <a:font script="Taml" typeface="Latha"/>
-        <a:font script="Syrc" typeface="Estrangelo Edessa"/>
-        <a:font script="Orya" typeface="Kalinga"/>
-        <a:font script="Mlym" typeface="Kartika"/>
-        <a:font script="Laoo" typeface="DokChampa"/>
-        <a:font script="Sinh" typeface="Iskoola Pota"/>
-        <a:font script="Mong" typeface="Mongolian Baiti"/>
-        <a:font script="Viet" typeface="Arial"/>
         <a:font script="Uigh" typeface="Microsoft Uighur"/>
       </a:minorFont>
     </a:fontScheme>
@@ -2570,7 +2581,7 @@
 </file>
 
 <file path=customXml/itemProps2.xml><?xml version="1.0" encoding="utf-8"?>
-<ds:datastoreItem xmlns:ds="http://schemas.openxmlformats.org/officeDocument/2006/customXml" ds:itemID="{44171A5F-09C5-4204-A69A-8A7B82DC63D5}">
+<ds:datastoreItem xmlns:ds="http://schemas.openxmlformats.org/officeDocument/2006/customXml" ds:itemID="{E71F9F73-C294-41E1-82F9-5C2FB78808E6}">
   <ds:schemaRefs>
     <ds:schemaRef ds:uri="http://schemas.openxmlformats.org/officeDocument/2006/bibliography"/>
   </ds:schemaRefs>

</xml_diff>